<commit_message>
Working on the Progress Report Sept 2013
</commit_message>
<xml_diff>
--- a/Docs/Reports/Sept 2013/Progress Report.docx
+++ b/Docs/Reports/Sept 2013/Progress Report.docx
@@ -936,8 +936,6 @@
           <w:snapToGrid w:val="0"/>
         </w:rPr>
       </w:pPr>
-      <w:bookmarkStart w:id="0" w:name="_GoBack"/>
-      <w:bookmarkEnd w:id="0"/>
     </w:p>
     <w:p>
       <w:pPr>
@@ -1268,6 +1266,862 @@
                 <w:noProof/>
               </w:rPr>
             </w:pPr>
+            <w:r>
+              <w:rPr>
+                <w:rFonts w:ascii="Tahoma" w:hAnsi="Tahoma" w:cs="Tahoma"/>
+                <w:noProof/>
+              </w:rPr>
+              <w:t>Objectives:</w:t>
+            </w:r>
+          </w:p>
+          <w:p>
+            <w:pPr>
+              <w:pStyle w:val="ListParagraph"/>
+              <w:numPr>
+                <w:ilvl w:val="0"/>
+                <w:numId w:val="12"/>
+              </w:numPr>
+              <w:rPr>
+                <w:rFonts w:ascii="Tahoma" w:hAnsi="Tahoma" w:cs="Tahoma"/>
+                <w:noProof/>
+              </w:rPr>
+            </w:pPr>
+            <w:r>
+              <w:rPr>
+                <w:rFonts w:ascii="Tahoma" w:hAnsi="Tahoma" w:cs="Tahoma"/>
+                <w:noProof/>
+              </w:rPr>
+              <w:t>Understanding users’ tasks</w:t>
+            </w:r>
+          </w:p>
+          <w:p>
+            <w:pPr>
+              <w:pStyle w:val="ListParagraph"/>
+              <w:numPr>
+                <w:ilvl w:val="1"/>
+                <w:numId w:val="12"/>
+              </w:numPr>
+              <w:rPr>
+                <w:rFonts w:ascii="Tahoma" w:hAnsi="Tahoma" w:cs="Tahoma"/>
+                <w:noProof/>
+              </w:rPr>
+            </w:pPr>
+            <w:r>
+              <w:rPr>
+                <w:rFonts w:ascii="Tahoma" w:hAnsi="Tahoma" w:cs="Tahoma"/>
+                <w:noProof/>
+              </w:rPr>
+              <w:t>Observational studies</w:t>
+            </w:r>
+          </w:p>
+          <w:p>
+            <w:pPr>
+              <w:rPr>
+                <w:rFonts w:ascii="Tahoma" w:hAnsi="Tahoma" w:cs="Tahoma"/>
+                <w:noProof/>
+              </w:rPr>
+            </w:pPr>
+          </w:p>
+          <w:p>
+            <w:pPr>
+              <w:rPr>
+                <w:rFonts w:ascii="Tahoma" w:hAnsi="Tahoma" w:cs="Tahoma"/>
+                <w:noProof/>
+              </w:rPr>
+            </w:pPr>
+          </w:p>
+          <w:p>
+            <w:pPr>
+              <w:rPr>
+                <w:rFonts w:ascii="Tahoma" w:hAnsi="Tahoma" w:cs="Tahoma"/>
+                <w:noProof/>
+              </w:rPr>
+            </w:pPr>
+          </w:p>
+          <w:p>
+            <w:pPr>
+              <w:rPr>
+                <w:rFonts w:ascii="Tahoma" w:hAnsi="Tahoma" w:cs="Tahoma"/>
+                <w:noProof/>
+              </w:rPr>
+            </w:pPr>
+          </w:p>
+          <w:p>
+            <w:pPr>
+              <w:rPr>
+                <w:rFonts w:ascii="Tahoma" w:hAnsi="Tahoma" w:cs="Tahoma"/>
+                <w:noProof/>
+              </w:rPr>
+            </w:pPr>
+          </w:p>
+          <w:p>
+            <w:pPr>
+              <w:rPr>
+                <w:rFonts w:ascii="Tahoma" w:hAnsi="Tahoma" w:cs="Tahoma"/>
+                <w:noProof/>
+              </w:rPr>
+            </w:pPr>
+          </w:p>
+          <w:p>
+            <w:pPr>
+              <w:rPr>
+                <w:rFonts w:ascii="Tahoma" w:hAnsi="Tahoma" w:cs="Tahoma"/>
+                <w:noProof/>
+              </w:rPr>
+            </w:pPr>
+          </w:p>
+          <w:p>
+            <w:pPr>
+              <w:pStyle w:val="ListParagraph"/>
+              <w:numPr>
+                <w:ilvl w:val="1"/>
+                <w:numId w:val="12"/>
+              </w:numPr>
+              <w:rPr>
+                <w:rFonts w:ascii="Tahoma" w:hAnsi="Tahoma" w:cs="Tahoma"/>
+                <w:noProof/>
+              </w:rPr>
+            </w:pPr>
+            <w:r>
+              <w:rPr>
+                <w:rFonts w:ascii="Tahoma" w:hAnsi="Tahoma" w:cs="Tahoma"/>
+                <w:noProof/>
+              </w:rPr>
+              <w:t>Classification of interactions</w:t>
+            </w:r>
+          </w:p>
+          <w:p>
+            <w:pPr>
+              <w:rPr>
+                <w:rFonts w:ascii="Tahoma" w:hAnsi="Tahoma" w:cs="Tahoma"/>
+                <w:noProof/>
+              </w:rPr>
+            </w:pPr>
+          </w:p>
+          <w:p>
+            <w:pPr>
+              <w:rPr>
+                <w:rFonts w:ascii="Tahoma" w:hAnsi="Tahoma" w:cs="Tahoma"/>
+                <w:noProof/>
+              </w:rPr>
+            </w:pPr>
+          </w:p>
+          <w:p>
+            <w:pPr>
+              <w:rPr>
+                <w:rFonts w:ascii="Tahoma" w:hAnsi="Tahoma" w:cs="Tahoma"/>
+                <w:noProof/>
+              </w:rPr>
+            </w:pPr>
+          </w:p>
+          <w:p>
+            <w:pPr>
+              <w:rPr>
+                <w:rFonts w:ascii="Tahoma" w:hAnsi="Tahoma" w:cs="Tahoma"/>
+                <w:noProof/>
+              </w:rPr>
+            </w:pPr>
+          </w:p>
+          <w:p>
+            <w:pPr>
+              <w:rPr>
+                <w:rFonts w:ascii="Tahoma" w:hAnsi="Tahoma" w:cs="Tahoma"/>
+                <w:noProof/>
+              </w:rPr>
+            </w:pPr>
+          </w:p>
+          <w:p>
+            <w:pPr>
+              <w:rPr>
+                <w:rFonts w:ascii="Tahoma" w:hAnsi="Tahoma" w:cs="Tahoma"/>
+                <w:noProof/>
+              </w:rPr>
+            </w:pPr>
+          </w:p>
+          <w:p>
+            <w:pPr>
+              <w:rPr>
+                <w:rFonts w:ascii="Tahoma" w:hAnsi="Tahoma" w:cs="Tahoma"/>
+                <w:noProof/>
+              </w:rPr>
+            </w:pPr>
+          </w:p>
+          <w:p>
+            <w:pPr>
+              <w:pStyle w:val="ListParagraph"/>
+              <w:numPr>
+                <w:ilvl w:val="0"/>
+                <w:numId w:val="12"/>
+              </w:numPr>
+              <w:rPr>
+                <w:rFonts w:ascii="Tahoma" w:hAnsi="Tahoma" w:cs="Tahoma"/>
+                <w:noProof/>
+              </w:rPr>
+            </w:pPr>
+            <w:r>
+              <w:rPr>
+                <w:rFonts w:ascii="Tahoma" w:hAnsi="Tahoma" w:cs="Tahoma"/>
+                <w:noProof/>
+              </w:rPr>
+              <w:t>Designing the see-through hardware system</w:t>
+            </w:r>
+          </w:p>
+          <w:p>
+            <w:pPr>
+              <w:pStyle w:val="ListParagraph"/>
+              <w:numPr>
+                <w:ilvl w:val="1"/>
+                <w:numId w:val="12"/>
+              </w:numPr>
+              <w:rPr>
+                <w:rFonts w:ascii="Tahoma" w:hAnsi="Tahoma" w:cs="Tahoma"/>
+                <w:noProof/>
+              </w:rPr>
+            </w:pPr>
+            <w:r>
+              <w:rPr>
+                <w:rFonts w:ascii="Tahoma" w:hAnsi="Tahoma" w:cs="Tahoma"/>
+                <w:noProof/>
+              </w:rPr>
+              <w:t>Single-user support</w:t>
+            </w:r>
+          </w:p>
+          <w:p>
+            <w:pPr>
+              <w:rPr>
+                <w:rFonts w:ascii="Tahoma" w:hAnsi="Tahoma" w:cs="Tahoma"/>
+                <w:noProof/>
+              </w:rPr>
+            </w:pPr>
+          </w:p>
+          <w:p>
+            <w:pPr>
+              <w:rPr>
+                <w:rFonts w:ascii="Tahoma" w:hAnsi="Tahoma" w:cs="Tahoma"/>
+                <w:noProof/>
+              </w:rPr>
+            </w:pPr>
+          </w:p>
+          <w:p>
+            <w:pPr>
+              <w:rPr>
+                <w:rFonts w:ascii="Tahoma" w:hAnsi="Tahoma" w:cs="Tahoma"/>
+                <w:noProof/>
+              </w:rPr>
+            </w:pPr>
+          </w:p>
+          <w:p>
+            <w:pPr>
+              <w:rPr>
+                <w:rFonts w:ascii="Tahoma" w:hAnsi="Tahoma" w:cs="Tahoma"/>
+                <w:noProof/>
+              </w:rPr>
+            </w:pPr>
+          </w:p>
+          <w:p>
+            <w:pPr>
+              <w:rPr>
+                <w:rFonts w:ascii="Tahoma" w:hAnsi="Tahoma" w:cs="Tahoma"/>
+                <w:noProof/>
+              </w:rPr>
+            </w:pPr>
+          </w:p>
+          <w:p>
+            <w:pPr>
+              <w:rPr>
+                <w:rFonts w:ascii="Tahoma" w:hAnsi="Tahoma" w:cs="Tahoma"/>
+                <w:noProof/>
+              </w:rPr>
+            </w:pPr>
+          </w:p>
+          <w:p>
+            <w:pPr>
+              <w:rPr>
+                <w:rFonts w:ascii="Tahoma" w:hAnsi="Tahoma" w:cs="Tahoma"/>
+                <w:noProof/>
+              </w:rPr>
+            </w:pPr>
+          </w:p>
+          <w:p>
+            <w:pPr>
+              <w:pStyle w:val="ListParagraph"/>
+              <w:numPr>
+                <w:ilvl w:val="1"/>
+                <w:numId w:val="12"/>
+              </w:numPr>
+              <w:rPr>
+                <w:rFonts w:ascii="Tahoma" w:hAnsi="Tahoma" w:cs="Tahoma"/>
+                <w:noProof/>
+              </w:rPr>
+            </w:pPr>
+            <w:r>
+              <w:rPr>
+                <w:rFonts w:ascii="Tahoma" w:hAnsi="Tahoma" w:cs="Tahoma"/>
+                <w:noProof/>
+              </w:rPr>
+              <w:t>Multi-user support (fixed zones)</w:t>
+            </w:r>
+          </w:p>
+          <w:p>
+            <w:pPr>
+              <w:rPr>
+                <w:rFonts w:ascii="Tahoma" w:hAnsi="Tahoma" w:cs="Tahoma"/>
+                <w:noProof/>
+              </w:rPr>
+            </w:pPr>
+          </w:p>
+          <w:p>
+            <w:pPr>
+              <w:rPr>
+                <w:rFonts w:ascii="Tahoma" w:hAnsi="Tahoma" w:cs="Tahoma"/>
+                <w:noProof/>
+              </w:rPr>
+            </w:pPr>
+          </w:p>
+          <w:p>
+            <w:pPr>
+              <w:rPr>
+                <w:rFonts w:ascii="Tahoma" w:hAnsi="Tahoma" w:cs="Tahoma"/>
+                <w:noProof/>
+              </w:rPr>
+            </w:pPr>
+          </w:p>
+          <w:p>
+            <w:pPr>
+              <w:rPr>
+                <w:rFonts w:ascii="Tahoma" w:hAnsi="Tahoma" w:cs="Tahoma"/>
+                <w:noProof/>
+              </w:rPr>
+            </w:pPr>
+          </w:p>
+          <w:p>
+            <w:pPr>
+              <w:rPr>
+                <w:rFonts w:ascii="Tahoma" w:hAnsi="Tahoma" w:cs="Tahoma"/>
+                <w:noProof/>
+              </w:rPr>
+            </w:pPr>
+          </w:p>
+          <w:p>
+            <w:pPr>
+              <w:rPr>
+                <w:rFonts w:ascii="Tahoma" w:hAnsi="Tahoma" w:cs="Tahoma"/>
+                <w:noProof/>
+              </w:rPr>
+            </w:pPr>
+          </w:p>
+          <w:p>
+            <w:pPr>
+              <w:rPr>
+                <w:rFonts w:ascii="Tahoma" w:hAnsi="Tahoma" w:cs="Tahoma"/>
+                <w:noProof/>
+              </w:rPr>
+            </w:pPr>
+          </w:p>
+          <w:p>
+            <w:pPr>
+              <w:pStyle w:val="ListParagraph"/>
+              <w:numPr>
+                <w:ilvl w:val="1"/>
+                <w:numId w:val="12"/>
+              </w:numPr>
+              <w:rPr>
+                <w:rFonts w:ascii="Tahoma" w:hAnsi="Tahoma" w:cs="Tahoma"/>
+                <w:noProof/>
+              </w:rPr>
+            </w:pPr>
+            <w:r>
+              <w:rPr>
+                <w:rFonts w:ascii="Tahoma" w:hAnsi="Tahoma" w:cs="Tahoma"/>
+                <w:noProof/>
+              </w:rPr>
+              <w:t>Multi-user support (variable zones)</w:t>
+            </w:r>
+          </w:p>
+          <w:p>
+            <w:pPr>
+              <w:rPr>
+                <w:rFonts w:ascii="Tahoma" w:hAnsi="Tahoma" w:cs="Tahoma"/>
+                <w:noProof/>
+              </w:rPr>
+            </w:pPr>
+          </w:p>
+          <w:p>
+            <w:pPr>
+              <w:rPr>
+                <w:rFonts w:ascii="Tahoma" w:hAnsi="Tahoma" w:cs="Tahoma"/>
+                <w:noProof/>
+              </w:rPr>
+            </w:pPr>
+          </w:p>
+          <w:p>
+            <w:pPr>
+              <w:rPr>
+                <w:rFonts w:ascii="Tahoma" w:hAnsi="Tahoma" w:cs="Tahoma"/>
+                <w:noProof/>
+              </w:rPr>
+            </w:pPr>
+          </w:p>
+          <w:p>
+            <w:pPr>
+              <w:rPr>
+                <w:rFonts w:ascii="Tahoma" w:hAnsi="Tahoma" w:cs="Tahoma"/>
+                <w:noProof/>
+              </w:rPr>
+            </w:pPr>
+          </w:p>
+          <w:p>
+            <w:pPr>
+              <w:rPr>
+                <w:rFonts w:ascii="Tahoma" w:hAnsi="Tahoma" w:cs="Tahoma"/>
+                <w:noProof/>
+              </w:rPr>
+            </w:pPr>
+          </w:p>
+          <w:p>
+            <w:pPr>
+              <w:rPr>
+                <w:rFonts w:ascii="Tahoma" w:hAnsi="Tahoma" w:cs="Tahoma"/>
+                <w:noProof/>
+              </w:rPr>
+            </w:pPr>
+          </w:p>
+          <w:p>
+            <w:pPr>
+              <w:rPr>
+                <w:rFonts w:ascii="Tahoma" w:hAnsi="Tahoma" w:cs="Tahoma"/>
+                <w:noProof/>
+              </w:rPr>
+            </w:pPr>
+          </w:p>
+          <w:p>
+            <w:pPr>
+              <w:pStyle w:val="ListParagraph"/>
+              <w:numPr>
+                <w:ilvl w:val="0"/>
+                <w:numId w:val="12"/>
+              </w:numPr>
+              <w:rPr>
+                <w:rFonts w:ascii="Tahoma" w:hAnsi="Tahoma" w:cs="Tahoma"/>
+                <w:noProof/>
+              </w:rPr>
+            </w:pPr>
+            <w:r>
+              <w:rPr>
+                <w:rFonts w:ascii="Tahoma" w:hAnsi="Tahoma" w:cs="Tahoma"/>
+                <w:noProof/>
+              </w:rPr>
+              <w:lastRenderedPageBreak/>
+              <w:t>Multi-user interactions with see-through displays</w:t>
+            </w:r>
+          </w:p>
+          <w:p>
+            <w:pPr>
+              <w:pStyle w:val="ListParagraph"/>
+              <w:numPr>
+                <w:ilvl w:val="1"/>
+                <w:numId w:val="12"/>
+              </w:numPr>
+              <w:rPr>
+                <w:rFonts w:ascii="Tahoma" w:hAnsi="Tahoma" w:cs="Tahoma"/>
+                <w:noProof/>
+              </w:rPr>
+            </w:pPr>
+            <w:r>
+              <w:rPr>
+                <w:rFonts w:ascii="Tahoma" w:hAnsi="Tahoma" w:cs="Tahoma"/>
+                <w:noProof/>
+              </w:rPr>
+              <w:t>Input styles</w:t>
+            </w:r>
+          </w:p>
+          <w:p>
+            <w:pPr>
+              <w:rPr>
+                <w:rFonts w:ascii="Tahoma" w:hAnsi="Tahoma" w:cs="Tahoma"/>
+                <w:noProof/>
+              </w:rPr>
+            </w:pPr>
+          </w:p>
+          <w:p>
+            <w:pPr>
+              <w:rPr>
+                <w:rFonts w:ascii="Tahoma" w:hAnsi="Tahoma" w:cs="Tahoma"/>
+                <w:noProof/>
+              </w:rPr>
+            </w:pPr>
+          </w:p>
+          <w:p>
+            <w:pPr>
+              <w:rPr>
+                <w:rFonts w:ascii="Tahoma" w:hAnsi="Tahoma" w:cs="Tahoma"/>
+                <w:noProof/>
+              </w:rPr>
+            </w:pPr>
+          </w:p>
+          <w:p>
+            <w:pPr>
+              <w:rPr>
+                <w:rFonts w:ascii="Tahoma" w:hAnsi="Tahoma" w:cs="Tahoma"/>
+                <w:noProof/>
+              </w:rPr>
+            </w:pPr>
+          </w:p>
+          <w:p>
+            <w:pPr>
+              <w:rPr>
+                <w:rFonts w:ascii="Tahoma" w:hAnsi="Tahoma" w:cs="Tahoma"/>
+                <w:noProof/>
+              </w:rPr>
+            </w:pPr>
+          </w:p>
+          <w:p>
+            <w:pPr>
+              <w:rPr>
+                <w:rFonts w:ascii="Tahoma" w:hAnsi="Tahoma" w:cs="Tahoma"/>
+                <w:noProof/>
+              </w:rPr>
+            </w:pPr>
+          </w:p>
+          <w:p>
+            <w:pPr>
+              <w:rPr>
+                <w:rFonts w:ascii="Tahoma" w:hAnsi="Tahoma" w:cs="Tahoma"/>
+                <w:noProof/>
+              </w:rPr>
+            </w:pPr>
+          </w:p>
+          <w:p>
+            <w:pPr>
+              <w:pStyle w:val="ListParagraph"/>
+              <w:numPr>
+                <w:ilvl w:val="1"/>
+                <w:numId w:val="12"/>
+              </w:numPr>
+              <w:rPr>
+                <w:rFonts w:ascii="Tahoma" w:hAnsi="Tahoma" w:cs="Tahoma"/>
+                <w:noProof/>
+              </w:rPr>
+            </w:pPr>
+            <w:r>
+              <w:rPr>
+                <w:rFonts w:ascii="Tahoma" w:hAnsi="Tahoma" w:cs="Tahoma"/>
+                <w:noProof/>
+              </w:rPr>
+              <w:t>Display placement</w:t>
+            </w:r>
+          </w:p>
+          <w:p>
+            <w:pPr>
+              <w:rPr>
+                <w:rFonts w:ascii="Tahoma" w:hAnsi="Tahoma" w:cs="Tahoma"/>
+                <w:noProof/>
+              </w:rPr>
+            </w:pPr>
+          </w:p>
+          <w:p>
+            <w:pPr>
+              <w:rPr>
+                <w:rFonts w:ascii="Tahoma" w:hAnsi="Tahoma" w:cs="Tahoma"/>
+                <w:noProof/>
+              </w:rPr>
+            </w:pPr>
+          </w:p>
+          <w:p>
+            <w:pPr>
+              <w:rPr>
+                <w:rFonts w:ascii="Tahoma" w:hAnsi="Tahoma" w:cs="Tahoma"/>
+                <w:noProof/>
+              </w:rPr>
+            </w:pPr>
+          </w:p>
+          <w:p>
+            <w:pPr>
+              <w:rPr>
+                <w:rFonts w:ascii="Tahoma" w:hAnsi="Tahoma" w:cs="Tahoma"/>
+                <w:noProof/>
+              </w:rPr>
+            </w:pPr>
+          </w:p>
+          <w:p>
+            <w:pPr>
+              <w:rPr>
+                <w:rFonts w:ascii="Tahoma" w:hAnsi="Tahoma" w:cs="Tahoma"/>
+                <w:noProof/>
+              </w:rPr>
+            </w:pPr>
+          </w:p>
+          <w:p>
+            <w:pPr>
+              <w:rPr>
+                <w:rFonts w:ascii="Tahoma" w:hAnsi="Tahoma" w:cs="Tahoma"/>
+                <w:noProof/>
+              </w:rPr>
+            </w:pPr>
+          </w:p>
+          <w:p>
+            <w:pPr>
+              <w:rPr>
+                <w:rFonts w:ascii="Tahoma" w:hAnsi="Tahoma" w:cs="Tahoma"/>
+                <w:noProof/>
+              </w:rPr>
+            </w:pPr>
+          </w:p>
+          <w:p>
+            <w:pPr>
+              <w:pStyle w:val="ListParagraph"/>
+              <w:numPr>
+                <w:ilvl w:val="0"/>
+                <w:numId w:val="12"/>
+              </w:numPr>
+              <w:rPr>
+                <w:rFonts w:ascii="Tahoma" w:hAnsi="Tahoma" w:cs="Tahoma"/>
+                <w:noProof/>
+              </w:rPr>
+            </w:pPr>
+            <w:r>
+              <w:rPr>
+                <w:rFonts w:ascii="Tahoma" w:hAnsi="Tahoma" w:cs="Tahoma"/>
+                <w:noProof/>
+              </w:rPr>
+              <w:t>Validation in the lab and public</w:t>
+            </w:r>
+          </w:p>
+          <w:p>
+            <w:pPr>
+              <w:pStyle w:val="ListParagraph"/>
+              <w:numPr>
+                <w:ilvl w:val="1"/>
+                <w:numId w:val="12"/>
+              </w:numPr>
+              <w:rPr>
+                <w:rFonts w:ascii="Tahoma" w:hAnsi="Tahoma" w:cs="Tahoma"/>
+                <w:noProof/>
+              </w:rPr>
+            </w:pPr>
+            <w:r>
+              <w:rPr>
+                <w:rFonts w:ascii="Tahoma" w:hAnsi="Tahoma" w:cs="Tahoma"/>
+                <w:noProof/>
+              </w:rPr>
+              <w:t>Validation of single-user</w:t>
+            </w:r>
+          </w:p>
+          <w:p>
+            <w:pPr>
+              <w:rPr>
+                <w:rFonts w:ascii="Tahoma" w:hAnsi="Tahoma" w:cs="Tahoma"/>
+                <w:noProof/>
+              </w:rPr>
+            </w:pPr>
+          </w:p>
+          <w:p>
+            <w:pPr>
+              <w:rPr>
+                <w:rFonts w:ascii="Tahoma" w:hAnsi="Tahoma" w:cs="Tahoma"/>
+                <w:noProof/>
+              </w:rPr>
+            </w:pPr>
+          </w:p>
+          <w:p>
+            <w:pPr>
+              <w:rPr>
+                <w:rFonts w:ascii="Tahoma" w:hAnsi="Tahoma" w:cs="Tahoma"/>
+                <w:noProof/>
+              </w:rPr>
+            </w:pPr>
+          </w:p>
+          <w:p>
+            <w:pPr>
+              <w:rPr>
+                <w:rFonts w:ascii="Tahoma" w:hAnsi="Tahoma" w:cs="Tahoma"/>
+                <w:noProof/>
+              </w:rPr>
+            </w:pPr>
+          </w:p>
+          <w:p>
+            <w:pPr>
+              <w:rPr>
+                <w:rFonts w:ascii="Tahoma" w:hAnsi="Tahoma" w:cs="Tahoma"/>
+                <w:noProof/>
+              </w:rPr>
+            </w:pPr>
+          </w:p>
+          <w:p>
+            <w:pPr>
+              <w:rPr>
+                <w:rFonts w:ascii="Tahoma" w:hAnsi="Tahoma" w:cs="Tahoma"/>
+                <w:noProof/>
+              </w:rPr>
+            </w:pPr>
+          </w:p>
+          <w:p>
+            <w:pPr>
+              <w:rPr>
+                <w:rFonts w:ascii="Tahoma" w:hAnsi="Tahoma" w:cs="Tahoma"/>
+                <w:noProof/>
+              </w:rPr>
+            </w:pPr>
+          </w:p>
+          <w:p>
+            <w:pPr>
+              <w:pStyle w:val="ListParagraph"/>
+              <w:numPr>
+                <w:ilvl w:val="1"/>
+                <w:numId w:val="12"/>
+              </w:numPr>
+              <w:rPr>
+                <w:rFonts w:ascii="Tahoma" w:hAnsi="Tahoma" w:cs="Tahoma"/>
+                <w:noProof/>
+              </w:rPr>
+            </w:pPr>
+            <w:r>
+              <w:rPr>
+                <w:rFonts w:ascii="Tahoma" w:hAnsi="Tahoma" w:cs="Tahoma"/>
+                <w:noProof/>
+              </w:rPr>
+              <w:t>Validation of multi-user (fixed zones)</w:t>
+            </w:r>
+          </w:p>
+          <w:p>
+            <w:pPr>
+              <w:rPr>
+                <w:rFonts w:ascii="Tahoma" w:hAnsi="Tahoma" w:cs="Tahoma"/>
+                <w:noProof/>
+              </w:rPr>
+            </w:pPr>
+          </w:p>
+          <w:p>
+            <w:pPr>
+              <w:rPr>
+                <w:rFonts w:ascii="Tahoma" w:hAnsi="Tahoma" w:cs="Tahoma"/>
+                <w:noProof/>
+              </w:rPr>
+            </w:pPr>
+          </w:p>
+          <w:p>
+            <w:pPr>
+              <w:rPr>
+                <w:rFonts w:ascii="Tahoma" w:hAnsi="Tahoma" w:cs="Tahoma"/>
+                <w:noProof/>
+              </w:rPr>
+            </w:pPr>
+          </w:p>
+          <w:p>
+            <w:pPr>
+              <w:rPr>
+                <w:rFonts w:ascii="Tahoma" w:hAnsi="Tahoma" w:cs="Tahoma"/>
+                <w:noProof/>
+              </w:rPr>
+            </w:pPr>
+          </w:p>
+          <w:p>
+            <w:pPr>
+              <w:rPr>
+                <w:rFonts w:ascii="Tahoma" w:hAnsi="Tahoma" w:cs="Tahoma"/>
+                <w:noProof/>
+              </w:rPr>
+            </w:pPr>
+          </w:p>
+          <w:p>
+            <w:pPr>
+              <w:rPr>
+                <w:rFonts w:ascii="Tahoma" w:hAnsi="Tahoma" w:cs="Tahoma"/>
+                <w:noProof/>
+              </w:rPr>
+            </w:pPr>
+          </w:p>
+          <w:p>
+            <w:pPr>
+              <w:rPr>
+                <w:rFonts w:ascii="Tahoma" w:hAnsi="Tahoma" w:cs="Tahoma"/>
+                <w:noProof/>
+              </w:rPr>
+            </w:pPr>
+          </w:p>
+          <w:p>
+            <w:pPr>
+              <w:pStyle w:val="ListParagraph"/>
+              <w:numPr>
+                <w:ilvl w:val="1"/>
+                <w:numId w:val="12"/>
+              </w:numPr>
+              <w:rPr>
+                <w:rFonts w:ascii="Tahoma" w:hAnsi="Tahoma" w:cs="Tahoma"/>
+                <w:noProof/>
+              </w:rPr>
+            </w:pPr>
+            <w:r>
+              <w:rPr>
+                <w:rFonts w:ascii="Tahoma" w:hAnsi="Tahoma" w:cs="Tahoma"/>
+                <w:noProof/>
+              </w:rPr>
+              <w:t>Validation of multi-user (variable zones)</w:t>
+            </w:r>
+          </w:p>
+          <w:p>
+            <w:pPr>
+              <w:rPr>
+                <w:rFonts w:ascii="Tahoma" w:hAnsi="Tahoma" w:cs="Tahoma"/>
+                <w:noProof/>
+              </w:rPr>
+            </w:pPr>
+          </w:p>
+          <w:p>
+            <w:pPr>
+              <w:rPr>
+                <w:rFonts w:ascii="Tahoma" w:hAnsi="Tahoma" w:cs="Tahoma"/>
+                <w:noProof/>
+              </w:rPr>
+            </w:pPr>
+          </w:p>
+          <w:p>
+            <w:pPr>
+              <w:rPr>
+                <w:rFonts w:ascii="Tahoma" w:hAnsi="Tahoma" w:cs="Tahoma"/>
+                <w:noProof/>
+              </w:rPr>
+            </w:pPr>
+          </w:p>
+          <w:p>
+            <w:pPr>
+              <w:rPr>
+                <w:rFonts w:ascii="Tahoma" w:hAnsi="Tahoma" w:cs="Tahoma"/>
+                <w:noProof/>
+              </w:rPr>
+            </w:pPr>
+          </w:p>
+          <w:p>
+            <w:pPr>
+              <w:rPr>
+                <w:rFonts w:ascii="Tahoma" w:hAnsi="Tahoma" w:cs="Tahoma"/>
+                <w:noProof/>
+              </w:rPr>
+            </w:pPr>
+          </w:p>
+          <w:p>
+            <w:pPr>
+              <w:rPr>
+                <w:rFonts w:ascii="Tahoma" w:hAnsi="Tahoma" w:cs="Tahoma"/>
+                <w:noProof/>
+              </w:rPr>
+            </w:pPr>
+          </w:p>
+          <w:p>
+            <w:pPr>
+              <w:rPr>
+                <w:rFonts w:ascii="Tahoma" w:hAnsi="Tahoma" w:cs="Tahoma"/>
+                <w:noProof/>
+              </w:rPr>
+            </w:pPr>
+          </w:p>
+          <w:p>
+            <w:pPr>
+              <w:rPr>
+                <w:rFonts w:ascii="Tahoma" w:hAnsi="Tahoma" w:cs="Tahoma"/>
+                <w:noProof/>
+              </w:rPr>
+            </w:pPr>
           </w:p>
           <w:p>
             <w:pPr>
@@ -1433,14 +2287,374 @@
                 <w:noProof/>
               </w:rPr>
             </w:pPr>
-          </w:p>
-          <w:p>
-            <w:pPr>
-              <w:rPr>
-                <w:rFonts w:ascii="Tahoma" w:hAnsi="Tahoma" w:cs="Tahoma"/>
-                <w:noProof/>
-              </w:rPr>
-            </w:pPr>
+            <w:r>
+              <w:rPr>
+                <w:rFonts w:ascii="Tahoma" w:hAnsi="Tahoma" w:cs="Tahoma"/>
+                <w:noProof/>
+              </w:rPr>
+              <w:lastRenderedPageBreak/>
+              <w:t>Dr. Juan David Hincapié-Ramos (PostDoc)</w:t>
+            </w:r>
+          </w:p>
+          <w:p>
+            <w:pPr>
+              <w:rPr>
+                <w:rFonts w:ascii="Tahoma" w:hAnsi="Tahoma" w:cs="Tahoma"/>
+                <w:noProof/>
+              </w:rPr>
+            </w:pPr>
+          </w:p>
+          <w:p>
+            <w:pPr>
+              <w:rPr>
+                <w:rFonts w:ascii="Tahoma" w:hAnsi="Tahoma" w:cs="Tahoma"/>
+                <w:noProof/>
+              </w:rPr>
+            </w:pPr>
+          </w:p>
+          <w:p>
+            <w:pPr>
+              <w:rPr>
+                <w:rFonts w:ascii="Tahoma" w:hAnsi="Tahoma" w:cs="Tahoma"/>
+                <w:noProof/>
+              </w:rPr>
+            </w:pPr>
+          </w:p>
+          <w:p>
+            <w:pPr>
+              <w:rPr>
+                <w:rFonts w:ascii="Tahoma" w:hAnsi="Tahoma" w:cs="Tahoma"/>
+                <w:noProof/>
+              </w:rPr>
+            </w:pPr>
+          </w:p>
+          <w:p>
+            <w:pPr>
+              <w:rPr>
+                <w:rFonts w:ascii="Tahoma" w:hAnsi="Tahoma" w:cs="Tahoma"/>
+                <w:noProof/>
+              </w:rPr>
+            </w:pPr>
+            <w:r>
+              <w:rPr>
+                <w:rFonts w:ascii="Tahoma" w:hAnsi="Tahoma" w:cs="Tahoma"/>
+                <w:noProof/>
+              </w:rPr>
+              <w:t>Srikanth Kirshnamachari Sridharan</w:t>
+            </w:r>
+            <w:r>
+              <w:rPr>
+                <w:rFonts w:ascii="Tahoma" w:hAnsi="Tahoma" w:cs="Tahoma"/>
+                <w:noProof/>
+              </w:rPr>
+              <w:t xml:space="preserve"> </w:t>
+            </w:r>
+            <w:r>
+              <w:rPr>
+                <w:rFonts w:ascii="Tahoma" w:hAnsi="Tahoma" w:cs="Tahoma"/>
+                <w:noProof/>
+              </w:rPr>
+              <w:t>(Master Student)</w:t>
+            </w:r>
+          </w:p>
+          <w:p>
+            <w:pPr>
+              <w:rPr>
+                <w:rFonts w:ascii="Tahoma" w:hAnsi="Tahoma" w:cs="Tahoma"/>
+                <w:noProof/>
+              </w:rPr>
+            </w:pPr>
+          </w:p>
+          <w:p>
+            <w:pPr>
+              <w:rPr>
+                <w:rFonts w:ascii="Tahoma" w:hAnsi="Tahoma" w:cs="Tahoma"/>
+                <w:noProof/>
+              </w:rPr>
+            </w:pPr>
+          </w:p>
+          <w:p>
+            <w:pPr>
+              <w:rPr>
+                <w:rFonts w:ascii="Tahoma" w:hAnsi="Tahoma" w:cs="Tahoma"/>
+                <w:noProof/>
+              </w:rPr>
+            </w:pPr>
+          </w:p>
+          <w:p>
+            <w:pPr>
+              <w:rPr>
+                <w:rFonts w:ascii="Tahoma" w:hAnsi="Tahoma" w:cs="Tahoma"/>
+                <w:noProof/>
+              </w:rPr>
+            </w:pPr>
+          </w:p>
+          <w:p>
+            <w:pPr>
+              <w:rPr>
+                <w:rFonts w:ascii="Tahoma" w:hAnsi="Tahoma" w:cs="Tahoma"/>
+                <w:noProof/>
+              </w:rPr>
+            </w:pPr>
+            <w:r>
+              <w:rPr>
+                <w:rFonts w:ascii="Tahoma" w:hAnsi="Tahoma" w:cs="Tahoma"/>
+                <w:noProof/>
+              </w:rPr>
+              <w:t>Sophie Roscher (Visiting Master Student)</w:t>
+            </w:r>
+          </w:p>
+          <w:p>
+            <w:pPr>
+              <w:rPr>
+                <w:rFonts w:ascii="Tahoma" w:hAnsi="Tahoma" w:cs="Tahoma"/>
+                <w:noProof/>
+              </w:rPr>
+            </w:pPr>
+          </w:p>
+          <w:p>
+            <w:pPr>
+              <w:rPr>
+                <w:rFonts w:ascii="Tahoma" w:hAnsi="Tahoma" w:cs="Tahoma"/>
+                <w:noProof/>
+              </w:rPr>
+            </w:pPr>
+          </w:p>
+          <w:p>
+            <w:pPr>
+              <w:rPr>
+                <w:rFonts w:ascii="Tahoma" w:hAnsi="Tahoma" w:cs="Tahoma"/>
+                <w:noProof/>
+              </w:rPr>
+            </w:pPr>
+          </w:p>
+          <w:p>
+            <w:pPr>
+              <w:rPr>
+                <w:rFonts w:ascii="Tahoma" w:hAnsi="Tahoma" w:cs="Tahoma"/>
+                <w:noProof/>
+              </w:rPr>
+            </w:pPr>
+          </w:p>
+          <w:p>
+            <w:pPr>
+              <w:rPr>
+                <w:rFonts w:ascii="Tahoma" w:hAnsi="Tahoma" w:cs="Tahoma"/>
+                <w:noProof/>
+              </w:rPr>
+            </w:pPr>
+            <w:r>
+              <w:rPr>
+                <w:rFonts w:ascii="Tahoma" w:hAnsi="Tahoma" w:cs="Tahoma"/>
+                <w:noProof/>
+              </w:rPr>
+              <w:t>Judith Faye Page</w:t>
+            </w:r>
+            <w:r>
+              <w:rPr>
+                <w:rFonts w:ascii="Tahoma" w:hAnsi="Tahoma" w:cs="Tahoma"/>
+                <w:noProof/>
+              </w:rPr>
+              <w:t xml:space="preserve"> (Visiting Student)</w:t>
+            </w:r>
+          </w:p>
+          <w:p>
+            <w:pPr>
+              <w:rPr>
+                <w:rFonts w:ascii="Tahoma" w:hAnsi="Tahoma" w:cs="Tahoma"/>
+                <w:noProof/>
+              </w:rPr>
+            </w:pPr>
+          </w:p>
+          <w:p>
+            <w:pPr>
+              <w:rPr>
+                <w:rFonts w:ascii="Tahoma" w:hAnsi="Tahoma" w:cs="Tahoma"/>
+                <w:noProof/>
+              </w:rPr>
+            </w:pPr>
+          </w:p>
+          <w:p>
+            <w:pPr>
+              <w:rPr>
+                <w:rFonts w:ascii="Tahoma" w:hAnsi="Tahoma" w:cs="Tahoma"/>
+                <w:noProof/>
+              </w:rPr>
+            </w:pPr>
+          </w:p>
+          <w:p>
+            <w:pPr>
+              <w:rPr>
+                <w:rFonts w:ascii="Tahoma" w:hAnsi="Tahoma" w:cs="Tahoma"/>
+                <w:noProof/>
+              </w:rPr>
+            </w:pPr>
+          </w:p>
+          <w:p>
+            <w:pPr>
+              <w:rPr>
+                <w:rFonts w:ascii="Tahoma" w:hAnsi="Tahoma" w:cs="Tahoma"/>
+                <w:noProof/>
+              </w:rPr>
+            </w:pPr>
+            <w:r>
+              <w:rPr>
+                <w:rFonts w:ascii="Tahoma" w:hAnsi="Tahoma" w:cs="Tahoma"/>
+                <w:noProof/>
+              </w:rPr>
+              <w:t>Xiang Guo (</w:t>
+            </w:r>
+            <w:r>
+              <w:rPr>
+                <w:rFonts w:ascii="Tahoma" w:hAnsi="Tahoma" w:cs="Tahoma"/>
+                <w:noProof/>
+              </w:rPr>
+              <w:t xml:space="preserve">Co-op </w:t>
+            </w:r>
+            <w:r>
+              <w:rPr>
+                <w:rFonts w:ascii="Tahoma" w:hAnsi="Tahoma" w:cs="Tahoma"/>
+                <w:noProof/>
+              </w:rPr>
+              <w:t>Student)</w:t>
+            </w:r>
+          </w:p>
+          <w:p>
+            <w:pPr>
+              <w:rPr>
+                <w:rFonts w:ascii="Tahoma" w:hAnsi="Tahoma" w:cs="Tahoma"/>
+                <w:noProof/>
+              </w:rPr>
+            </w:pPr>
+          </w:p>
+          <w:p>
+            <w:pPr>
+              <w:jc w:val="center"/>
+              <w:rPr>
+                <w:rFonts w:ascii="Tahoma" w:hAnsi="Tahoma" w:cs="Tahoma"/>
+                <w:noProof/>
+              </w:rPr>
+            </w:pPr>
+          </w:p>
+          <w:p>
+            <w:pPr>
+              <w:jc w:val="center"/>
+              <w:rPr>
+                <w:rFonts w:ascii="Tahoma" w:hAnsi="Tahoma" w:cs="Tahoma"/>
+                <w:noProof/>
+              </w:rPr>
+            </w:pPr>
+          </w:p>
+          <w:p>
+            <w:pPr>
+              <w:jc w:val="center"/>
+              <w:rPr>
+                <w:rFonts w:ascii="Tahoma" w:hAnsi="Tahoma" w:cs="Tahoma"/>
+                <w:noProof/>
+              </w:rPr>
+            </w:pPr>
+          </w:p>
+          <w:p>
+            <w:pPr>
+              <w:rPr>
+                <w:rFonts w:ascii="Tahoma" w:hAnsi="Tahoma" w:cs="Tahoma"/>
+                <w:noProof/>
+              </w:rPr>
+            </w:pPr>
+            <w:r>
+              <w:rPr>
+                <w:rFonts w:ascii="Tahoma" w:hAnsi="Tahoma" w:cs="Tahoma"/>
+                <w:noProof/>
+              </w:rPr>
+              <w:t>Paymahn Moghadasian</w:t>
+            </w:r>
+            <w:r>
+              <w:rPr>
+                <w:rFonts w:ascii="Tahoma" w:hAnsi="Tahoma" w:cs="Tahoma"/>
+                <w:noProof/>
+              </w:rPr>
+              <w:t xml:space="preserve"> (Co-op Student)</w:t>
+            </w:r>
+          </w:p>
+          <w:p>
+            <w:pPr>
+              <w:rPr>
+                <w:rFonts w:ascii="Tahoma" w:hAnsi="Tahoma" w:cs="Tahoma"/>
+                <w:noProof/>
+              </w:rPr>
+            </w:pPr>
+          </w:p>
+          <w:p>
+            <w:pPr>
+              <w:rPr>
+                <w:rFonts w:ascii="Tahoma" w:hAnsi="Tahoma" w:cs="Tahoma"/>
+                <w:noProof/>
+              </w:rPr>
+            </w:pPr>
+          </w:p>
+          <w:p>
+            <w:pPr>
+              <w:rPr>
+                <w:rFonts w:ascii="Tahoma" w:hAnsi="Tahoma" w:cs="Tahoma"/>
+                <w:noProof/>
+              </w:rPr>
+            </w:pPr>
+          </w:p>
+          <w:p>
+            <w:pPr>
+              <w:rPr>
+                <w:rFonts w:ascii="Tahoma" w:hAnsi="Tahoma" w:cs="Tahoma"/>
+                <w:noProof/>
+              </w:rPr>
+            </w:pPr>
+          </w:p>
+          <w:p>
+            <w:pPr>
+              <w:rPr>
+                <w:rFonts w:ascii="Tahoma" w:hAnsi="Tahoma" w:cs="Tahoma"/>
+                <w:noProof/>
+              </w:rPr>
+            </w:pPr>
+            <w:r>
+              <w:rPr>
+                <w:rFonts w:ascii="Tahoma" w:hAnsi="Tahoma" w:cs="Tahoma"/>
+                <w:noProof/>
+              </w:rPr>
+              <w:t>Levko Ivanchuk</w:t>
+            </w:r>
+            <w:r>
+              <w:rPr>
+                <w:rFonts w:ascii="Tahoma" w:hAnsi="Tahoma" w:cs="Tahoma"/>
+                <w:noProof/>
+              </w:rPr>
+              <w:t xml:space="preserve"> (Co-op Student)</w:t>
+            </w:r>
+          </w:p>
+          <w:p>
+            <w:pPr>
+              <w:rPr>
+                <w:rFonts w:ascii="Tahoma" w:hAnsi="Tahoma" w:cs="Tahoma"/>
+                <w:noProof/>
+              </w:rPr>
+            </w:pPr>
+          </w:p>
+          <w:p>
+            <w:pPr>
+              <w:rPr>
+                <w:rFonts w:ascii="Tahoma" w:hAnsi="Tahoma" w:cs="Tahoma"/>
+                <w:noProof/>
+              </w:rPr>
+            </w:pPr>
+          </w:p>
+          <w:p>
+            <w:pPr>
+              <w:rPr>
+                <w:rFonts w:ascii="Tahoma" w:hAnsi="Tahoma" w:cs="Tahoma"/>
+                <w:noProof/>
+              </w:rPr>
+            </w:pPr>
+            <w:bookmarkStart w:id="0" w:name="_GoBack"/>
+            <w:bookmarkEnd w:id="0"/>
           </w:p>
           <w:p>
             <w:pPr>
@@ -1648,6 +2862,7 @@
                 <w:b/>
                 <w:noProof/>
               </w:rPr>
+              <w:lastRenderedPageBreak/>
               <w:t>Specify type of trainee (e.g. M.Sc., Ph.D. etc)</w:t>
             </w:r>
           </w:p>
@@ -2387,7 +3602,6 @@
           <w:smallCaps/>
           <w:noProof/>
         </w:rPr>
-        <w:lastRenderedPageBreak/>
         <w:t>4.</w:t>
       </w:r>
       <w:r>
@@ -4830,6 +6044,7 @@
           <w:b/>
           <w:noProof/>
         </w:rPr>
+        <w:lastRenderedPageBreak/>
         <w:t>Prospects for the Transfer of the Results to the User Sector</w:t>
       </w:r>
     </w:p>
@@ -6576,7 +7791,6 @@
           <w:rFonts w:ascii="Tahoma" w:hAnsi="Tahoma" w:cs="Tahoma"/>
           <w:noProof/>
         </w:rPr>
-        <w:lastRenderedPageBreak/>
         <w:t>6.4</w:t>
       </w:r>
       <w:r>
@@ -8339,6 +9553,7 @@
                 <w:sz w:val="16"/>
                 <w:szCs w:val="16"/>
               </w:rPr>
+              <w:lastRenderedPageBreak/>
               <w:t>Purchase or rental</w:t>
             </w:r>
           </w:p>
@@ -9389,7 +10604,6 @@
                 <w:sz w:val="16"/>
                 <w:szCs w:val="16"/>
               </w:rPr>
-              <w:lastRenderedPageBreak/>
               <w:t>Dissemination Costs</w:t>
             </w:r>
           </w:p>
@@ -10357,7 +11571,7 @@
         <w:b/>
         <w:noProof/>
       </w:rPr>
-      <w:t>2</w:t>
+      <w:t>4</w:t>
     </w:r>
     <w:r>
       <w:rPr>
@@ -11395,6 +12609,118 @@
     </w:lvl>
   </w:abstractNum>
   <w:abstractNum w:abstractNumId="8">
+    <w:nsid w:val="488E421B"/>
+    <w:multiLevelType w:val="hybridMultilevel"/>
+    <w:tmpl w:val="17BC0B4C"/>
+    <w:lvl w:ilvl="0" w:tplc="783C2E7E">
+      <w:numFmt w:val="bullet"/>
+      <w:lvlText w:val="-"/>
+      <w:lvlJc w:val="left"/>
+      <w:pPr>
+        <w:ind w:left="720" w:hanging="360"/>
+      </w:pPr>
+      <w:rPr>
+        <w:rFonts w:ascii="Tahoma" w:eastAsia="Times New Roman" w:hAnsi="Tahoma" w:cs="Tahoma" w:hint="default"/>
+      </w:rPr>
+    </w:lvl>
+    <w:lvl w:ilvl="1" w:tplc="10090003">
+      <w:start w:val="1"/>
+      <w:numFmt w:val="bullet"/>
+      <w:lvlText w:val="o"/>
+      <w:lvlJc w:val="left"/>
+      <w:pPr>
+        <w:ind w:left="1440" w:hanging="360"/>
+      </w:pPr>
+      <w:rPr>
+        <w:rFonts w:ascii="Courier New" w:hAnsi="Courier New" w:cs="Courier New" w:hint="default"/>
+      </w:rPr>
+    </w:lvl>
+    <w:lvl w:ilvl="2" w:tplc="10090005" w:tentative="1">
+      <w:start w:val="1"/>
+      <w:numFmt w:val="bullet"/>
+      <w:lvlText w:val=""/>
+      <w:lvlJc w:val="left"/>
+      <w:pPr>
+        <w:ind w:left="2160" w:hanging="360"/>
+      </w:pPr>
+      <w:rPr>
+        <w:rFonts w:ascii="Wingdings" w:hAnsi="Wingdings" w:hint="default"/>
+      </w:rPr>
+    </w:lvl>
+    <w:lvl w:ilvl="3" w:tplc="10090001" w:tentative="1">
+      <w:start w:val="1"/>
+      <w:numFmt w:val="bullet"/>
+      <w:lvlText w:val=""/>
+      <w:lvlJc w:val="left"/>
+      <w:pPr>
+        <w:ind w:left="2880" w:hanging="360"/>
+      </w:pPr>
+      <w:rPr>
+        <w:rFonts w:ascii="Symbol" w:hAnsi="Symbol" w:hint="default"/>
+      </w:rPr>
+    </w:lvl>
+    <w:lvl w:ilvl="4" w:tplc="10090003" w:tentative="1">
+      <w:start w:val="1"/>
+      <w:numFmt w:val="bullet"/>
+      <w:lvlText w:val="o"/>
+      <w:lvlJc w:val="left"/>
+      <w:pPr>
+        <w:ind w:left="3600" w:hanging="360"/>
+      </w:pPr>
+      <w:rPr>
+        <w:rFonts w:ascii="Courier New" w:hAnsi="Courier New" w:cs="Courier New" w:hint="default"/>
+      </w:rPr>
+    </w:lvl>
+    <w:lvl w:ilvl="5" w:tplc="10090005" w:tentative="1">
+      <w:start w:val="1"/>
+      <w:numFmt w:val="bullet"/>
+      <w:lvlText w:val=""/>
+      <w:lvlJc w:val="left"/>
+      <w:pPr>
+        <w:ind w:left="4320" w:hanging="360"/>
+      </w:pPr>
+      <w:rPr>
+        <w:rFonts w:ascii="Wingdings" w:hAnsi="Wingdings" w:hint="default"/>
+      </w:rPr>
+    </w:lvl>
+    <w:lvl w:ilvl="6" w:tplc="10090001" w:tentative="1">
+      <w:start w:val="1"/>
+      <w:numFmt w:val="bullet"/>
+      <w:lvlText w:val=""/>
+      <w:lvlJc w:val="left"/>
+      <w:pPr>
+        <w:ind w:left="5040" w:hanging="360"/>
+      </w:pPr>
+      <w:rPr>
+        <w:rFonts w:ascii="Symbol" w:hAnsi="Symbol" w:hint="default"/>
+      </w:rPr>
+    </w:lvl>
+    <w:lvl w:ilvl="7" w:tplc="10090003" w:tentative="1">
+      <w:start w:val="1"/>
+      <w:numFmt w:val="bullet"/>
+      <w:lvlText w:val="o"/>
+      <w:lvlJc w:val="left"/>
+      <w:pPr>
+        <w:ind w:left="5760" w:hanging="360"/>
+      </w:pPr>
+      <w:rPr>
+        <w:rFonts w:ascii="Courier New" w:hAnsi="Courier New" w:cs="Courier New" w:hint="default"/>
+      </w:rPr>
+    </w:lvl>
+    <w:lvl w:ilvl="8" w:tplc="10090005" w:tentative="1">
+      <w:start w:val="1"/>
+      <w:numFmt w:val="bullet"/>
+      <w:lvlText w:val=""/>
+      <w:lvlJc w:val="left"/>
+      <w:pPr>
+        <w:ind w:left="6480" w:hanging="360"/>
+      </w:pPr>
+      <w:rPr>
+        <w:rFonts w:ascii="Wingdings" w:hAnsi="Wingdings" w:hint="default"/>
+      </w:rPr>
+    </w:lvl>
+  </w:abstractNum>
+  <w:abstractNum w:abstractNumId="9">
     <w:nsid w:val="5E873AA2"/>
     <w:multiLevelType w:val="singleLevel"/>
     <w:tmpl w:val="6C4651C0"/>
@@ -11415,7 +12741,7 @@
       </w:rPr>
     </w:lvl>
   </w:abstractNum>
-  <w:abstractNum w:abstractNumId="9">
+  <w:abstractNum w:abstractNumId="10">
     <w:nsid w:val="69F12011"/>
     <w:multiLevelType w:val="singleLevel"/>
     <w:tmpl w:val="2E724376"/>
@@ -11439,7 +12765,7 @@
       </w:rPr>
     </w:lvl>
   </w:abstractNum>
-  <w:abstractNum w:abstractNumId="10">
+  <w:abstractNum w:abstractNumId="11">
     <w:nsid w:val="71230A0F"/>
     <w:multiLevelType w:val="singleLevel"/>
     <w:tmpl w:val="6C4651C0"/>
@@ -11461,7 +12787,7 @@
     </w:lvl>
   </w:abstractNum>
   <w:num w:numId="1">
-    <w:abstractNumId w:val="9"/>
+    <w:abstractNumId w:val="10"/>
   </w:num>
   <w:num w:numId="2">
     <w:abstractNumId w:val="3"/>
@@ -11470,7 +12796,7 @@
     <w:abstractNumId w:val="6"/>
   </w:num>
   <w:num w:numId="4">
-    <w:abstractNumId w:val="8"/>
+    <w:abstractNumId w:val="9"/>
   </w:num>
   <w:num w:numId="5">
     <w:abstractNumId w:val="5"/>
@@ -11479,7 +12805,7 @@
     <w:abstractNumId w:val="0"/>
   </w:num>
   <w:num w:numId="7">
-    <w:abstractNumId w:val="10"/>
+    <w:abstractNumId w:val="11"/>
   </w:num>
   <w:num w:numId="8">
     <w:abstractNumId w:val="2"/>
@@ -11492,6 +12818,9 @@
   </w:num>
   <w:num w:numId="11">
     <w:abstractNumId w:val="1"/>
+  </w:num>
+  <w:num w:numId="12">
+    <w:abstractNumId w:val="8"/>
   </w:num>
 </w:numbering>
 </file>
@@ -11767,6 +13096,17 @@
       <w:szCs w:val="16"/>
     </w:rPr>
   </w:style>
+  <w:style w:type="paragraph" w:styleId="ListParagraph">
+    <w:name w:val="List Paragraph"/>
+    <w:basedOn w:val="Normal"/>
+    <w:uiPriority w:val="34"/>
+    <w:qFormat/>
+    <w:rsid w:val="00C11B0C"/>
+    <w:pPr>
+      <w:ind w:left="720"/>
+      <w:contextualSpacing/>
+    </w:pPr>
+  </w:style>
 </w:styles>
 </file>
 
@@ -12040,6 +13380,17 @@
       <w:sz w:val="16"/>
       <w:szCs w:val="16"/>
     </w:rPr>
+  </w:style>
+  <w:style w:type="paragraph" w:styleId="ListParagraph">
+    <w:name w:val="List Paragraph"/>
+    <w:basedOn w:val="Normal"/>
+    <w:uiPriority w:val="34"/>
+    <w:qFormat/>
+    <w:rsid w:val="00C11B0C"/>
+    <w:pPr>
+      <w:ind w:left="720"/>
+      <w:contextualSpacing/>
+    </w:pPr>
   </w:style>
 </w:styles>
 </file>

</xml_diff>

<commit_message>
Advance in the report
</commit_message>
<xml_diff>
--- a/Docs/Reports/Sept 2013/Progress Report.docx
+++ b/Docs/Reports/Sept 2013/Progress Report.docx
@@ -22,6 +22,14 @@
         </w:rPr>
         <w:t>Strategic Project Grants Progress Report</w:t>
       </w:r>
+    </w:p>
+    <w:p>
+      <w:pPr>
+        <w:rPr>
+          <w:rFonts w:ascii="Tahoma" w:hAnsi="Tahoma" w:cs="Tahoma"/>
+          <w:noProof/>
+        </w:rPr>
+      </w:pPr>
     </w:p>
     <w:p>
       <w:pPr>
@@ -119,6 +127,16 @@
     </w:p>
     <w:p>
       <w:pPr>
+        <w:rPr>
+          <w:rFonts w:ascii="Tahoma" w:hAnsi="Tahoma" w:cs="Tahoma"/>
+          <w:b/>
+          <w:smallCaps/>
+          <w:noProof/>
+        </w:rPr>
+      </w:pPr>
+    </w:p>
+    <w:p>
+      <w:pPr>
         <w:keepNext/>
         <w:rPr>
           <w:rFonts w:ascii="Tahoma" w:hAnsi="Tahoma" w:cs="Tahoma"/>
@@ -136,6 +154,16 @@
         </w:rPr>
         <w:t>Is your personal information below correct? (please enter an “x” in the appropriate box)</w:t>
       </w:r>
+    </w:p>
+    <w:p>
+      <w:pPr>
+        <w:keepNext/>
+        <w:rPr>
+          <w:rFonts w:ascii="Tahoma" w:hAnsi="Tahoma" w:cs="Tahoma"/>
+          <w:b/>
+          <w:noProof/>
+        </w:rPr>
+      </w:pPr>
     </w:p>
     <w:p>
       <w:pPr>
@@ -289,6 +317,22 @@
           <w:snapToGrid w:val="0"/>
         </w:rPr>
       </w:pPr>
+    </w:p>
+    <w:p>
+      <w:pPr>
+        <w:widowControl w:val="0"/>
+        <w:tabs>
+          <w:tab w:val="left" w:pos="713"/>
+          <w:tab w:val="left" w:pos="3150"/>
+          <w:tab w:val="left" w:pos="4133"/>
+          <w:tab w:val="right" w:pos="8033"/>
+        </w:tabs>
+        <w:rPr>
+          <w:rFonts w:ascii="Tahoma" w:hAnsi="Tahoma" w:cs="Tahoma"/>
+          <w:noProof/>
+          <w:snapToGrid w:val="0"/>
+        </w:rPr>
+      </w:pPr>
       <w:r>
         <w:rPr>
           <w:rFonts w:ascii="Tahoma" w:hAnsi="Tahoma" w:cs="Tahoma"/>
@@ -555,6 +599,15 @@
         </w:rPr>
         <w:t>irani@cs.umanitoba.ca</w:t>
       </w:r>
+    </w:p>
+    <w:p>
+      <w:pPr>
+        <w:rPr>
+          <w:rFonts w:ascii="Tahoma" w:hAnsi="Tahoma" w:cs="Tahoma"/>
+          <w:noProof/>
+          <w:color w:val="000080"/>
+        </w:rPr>
+      </w:pPr>
     </w:p>
     <w:p>
       <w:pPr>
@@ -717,6 +770,14 @@
     </w:p>
     <w:p>
       <w:pPr>
+        <w:rPr>
+          <w:rFonts w:ascii="Tahoma" w:hAnsi="Tahoma" w:cs="Tahoma"/>
+          <w:noProof/>
+        </w:rPr>
+      </w:pPr>
+    </w:p>
+    <w:p>
+      <w:pPr>
         <w:ind w:left="1701" w:hanging="1701"/>
         <w:rPr>
           <w:rFonts w:ascii="Tahoma" w:hAnsi="Tahoma" w:cs="Tahoma"/>
@@ -894,8 +955,6 @@
           <w:snapToGrid w:val="0"/>
         </w:rPr>
       </w:pPr>
-      <w:bookmarkStart w:id="0" w:name="_GoBack"/>
-      <w:bookmarkEnd w:id="0"/>
     </w:p>
     <w:p>
       <w:pPr>
@@ -907,6 +966,36 @@
         </w:tabs>
         <w:rPr>
           <w:rFonts w:ascii="Tahoma" w:hAnsi="Tahoma" w:cs="Tahoma"/>
+          <w:noProof/>
+          <w:snapToGrid w:val="0"/>
+        </w:rPr>
+      </w:pPr>
+    </w:p>
+    <w:p>
+      <w:pPr>
+        <w:widowControl w:val="0"/>
+        <w:tabs>
+          <w:tab w:val="left" w:pos="713"/>
+          <w:tab w:val="left" w:pos="4133"/>
+          <w:tab w:val="right" w:pos="8364"/>
+        </w:tabs>
+        <w:rPr>
+          <w:rFonts w:ascii="Tahoma" w:hAnsi="Tahoma" w:cs="Tahoma"/>
+          <w:noProof/>
+          <w:snapToGrid w:val="0"/>
+        </w:rPr>
+      </w:pPr>
+    </w:p>
+    <w:p>
+      <w:pPr>
+        <w:widowControl w:val="0"/>
+        <w:tabs>
+          <w:tab w:val="left" w:pos="713"/>
+          <w:tab w:val="left" w:pos="4133"/>
+          <w:tab w:val="right" w:pos="8364"/>
+        </w:tabs>
+        <w:rPr>
+          <w:rFonts w:ascii="Tahoma" w:hAnsi="Tahoma" w:cs="Tahoma"/>
           <w:b/>
           <w:noProof/>
           <w:snapToGrid w:val="0"/>
@@ -921,6 +1010,24 @@
         </w:rPr>
         <w:t>Collaborator(s):</w:t>
       </w:r>
+    </w:p>
+    <w:p>
+      <w:pPr>
+        <w:rPr>
+          <w:rFonts w:ascii="Tahoma" w:hAnsi="Tahoma" w:cs="Tahoma"/>
+          <w:noProof/>
+          <w:snapToGrid w:val="0"/>
+        </w:rPr>
+      </w:pPr>
+    </w:p>
+    <w:p>
+      <w:pPr>
+        <w:rPr>
+          <w:rFonts w:ascii="Tahoma" w:hAnsi="Tahoma" w:cs="Tahoma"/>
+          <w:noProof/>
+          <w:snapToGrid w:val="0"/>
+        </w:rPr>
+      </w:pPr>
     </w:p>
     <w:p>
       <w:pPr>
@@ -1066,6 +1173,7 @@
           <w:noProof/>
           <w:snapToGrid w:val="0"/>
         </w:rPr>
+        <w:lastRenderedPageBreak/>
         <w:t>1.</w:t>
       </w:r>
       <w:r>
@@ -1235,7 +1343,6 @@
                 <w:rFonts w:ascii="Tahoma" w:hAnsi="Tahoma" w:cs="Tahoma"/>
                 <w:noProof/>
               </w:rPr>
-              <w:lastRenderedPageBreak/>
               <w:t>Objectives:</w:t>
             </w:r>
           </w:p>
@@ -1299,61 +1406,1220 @@
                 <w:rFonts w:ascii="Tahoma" w:hAnsi="Tahoma" w:cs="Tahoma"/>
                 <w:noProof/>
               </w:rPr>
-              <w:t>Information provision for exhibition displays</w:t>
-            </w:r>
-          </w:p>
-          <w:p>
-            <w:pPr>
-              <w:rPr>
-                <w:rFonts w:ascii="Tahoma" w:hAnsi="Tahoma" w:cs="Tahoma"/>
-                <w:noProof/>
-              </w:rPr>
-            </w:pPr>
-            <w:r>
-              <w:rPr>
-                <w:rFonts w:ascii="Tahoma" w:hAnsi="Tahoma" w:cs="Tahoma"/>
-                <w:noProof/>
-              </w:rPr>
-              <w:t>Online galleries study</w:t>
-            </w:r>
-          </w:p>
-          <w:p>
-            <w:pPr>
-              <w:rPr>
-                <w:rFonts w:ascii="Tahoma" w:hAnsi="Tahoma" w:cs="Tahoma"/>
-                <w:noProof/>
-              </w:rPr>
-            </w:pPr>
-            <w:r>
-              <w:rPr>
-                <w:rFonts w:ascii="Tahoma" w:hAnsi="Tahoma" w:cs="Tahoma"/>
-                <w:noProof/>
-              </w:rPr>
-              <w:t>Literature review of ethnographic studies of musuem visitors</w:t>
-            </w:r>
-          </w:p>
-          <w:p>
-            <w:pPr>
-              <w:rPr>
-                <w:rFonts w:ascii="Tahoma" w:hAnsi="Tahoma" w:cs="Tahoma"/>
-                <w:noProof/>
-              </w:rPr>
-            </w:pPr>
-            <w:r>
-              <w:rPr>
-                <w:rFonts w:ascii="Tahoma" w:hAnsi="Tahoma" w:cs="Tahoma"/>
-                <w:noProof/>
-              </w:rPr>
-              <w:t>Literature review of observational studies of users of public displays</w:t>
-            </w:r>
-          </w:p>
-          <w:p>
-            <w:pPr>
-              <w:rPr>
-                <w:rFonts w:ascii="Tahoma" w:hAnsi="Tahoma" w:cs="Tahoma"/>
-                <w:noProof/>
-              </w:rPr>
-            </w:pPr>
+              <w:t>To study the way users currently interact with exhibited objects and their information we followed a two-step process: first, we analysed the way information is currently organized in physical and online exhibition environments. Second, we reviewed the existing literature on musuem visitors and users of digital public displays.</w:t>
+            </w:r>
+          </w:p>
+          <w:p>
+            <w:pPr>
+              <w:rPr>
+                <w:rFonts w:ascii="Tahoma" w:hAnsi="Tahoma" w:cs="Tahoma"/>
+                <w:noProof/>
+              </w:rPr>
+            </w:pPr>
+          </w:p>
+          <w:p>
+            <w:pPr>
+              <w:rPr>
+                <w:rFonts w:ascii="Tahoma" w:hAnsi="Tahoma" w:cs="Tahoma"/>
+                <w:noProof/>
+              </w:rPr>
+            </w:pPr>
+            <w:r>
+              <w:rPr>
+                <w:rFonts w:ascii="Tahoma" w:hAnsi="Tahoma" w:cs="Tahoma"/>
+                <w:noProof/>
+              </w:rPr>
+              <w:t xml:space="preserve">In order to understand the </w:t>
+            </w:r>
+            <w:r>
+              <w:rPr>
+                <w:rFonts w:ascii="Tahoma" w:hAnsi="Tahoma" w:cs="Tahoma"/>
+                <w:noProof/>
+              </w:rPr>
+              <w:t>form</w:t>
+            </w:r>
+            <w:r>
+              <w:rPr>
+                <w:rFonts w:ascii="Tahoma" w:hAnsi="Tahoma" w:cs="Tahoma"/>
+                <w:noProof/>
+              </w:rPr>
+              <w:t xml:space="preserve"> </w:t>
+            </w:r>
+            <w:r>
+              <w:rPr>
+                <w:rFonts w:ascii="Tahoma" w:hAnsi="Tahoma" w:cs="Tahoma"/>
+                <w:noProof/>
+              </w:rPr>
+              <w:t xml:space="preserve">of </w:t>
+            </w:r>
+            <w:r>
+              <w:rPr>
+                <w:rFonts w:ascii="Tahoma" w:hAnsi="Tahoma" w:cs="Tahoma"/>
+                <w:noProof/>
+              </w:rPr>
+              <w:t xml:space="preserve">information displays for showedcased artifacts, the research team conducted an observational study of various musuems and gelleries in the city of </w:t>
+            </w:r>
+            <w:r>
+              <w:rPr>
+                <w:rFonts w:ascii="Tahoma" w:hAnsi="Tahoma" w:cs="Tahoma"/>
+                <w:noProof/>
+              </w:rPr>
+              <w:t>W</w:t>
+            </w:r>
+            <w:r>
+              <w:rPr>
+                <w:rFonts w:ascii="Tahoma" w:hAnsi="Tahoma" w:cs="Tahoma"/>
+                <w:noProof/>
+              </w:rPr>
+              <w:t>innipeg. The study consisted in documenting the way</w:t>
+            </w:r>
+            <w:r>
+              <w:rPr>
+                <w:rFonts w:ascii="Tahoma" w:hAnsi="Tahoma" w:cs="Tahoma"/>
+                <w:noProof/>
+              </w:rPr>
+              <w:t>s</w:t>
+            </w:r>
+            <w:r>
+              <w:rPr>
+                <w:rFonts w:ascii="Tahoma" w:hAnsi="Tahoma" w:cs="Tahoma"/>
+                <w:noProof/>
+              </w:rPr>
+              <w:t xml:space="preserve"> information is attached to  exhibited artefacts ranging from labels and posters to interactive displays</w:t>
+            </w:r>
+            <w:r>
+              <w:rPr>
+                <w:rFonts w:ascii="Tahoma" w:hAnsi="Tahoma" w:cs="Tahoma"/>
+                <w:noProof/>
+              </w:rPr>
+              <w:t xml:space="preserve"> (see </w:t>
+            </w:r>
+            <w:r>
+              <w:rPr>
+                <w:rFonts w:ascii="Tahoma" w:hAnsi="Tahoma" w:cs="Tahoma"/>
+                <w:noProof/>
+              </w:rPr>
+              <w:fldChar w:fldCharType="begin"/>
+            </w:r>
+            <w:r>
+              <w:rPr>
+                <w:rFonts w:ascii="Tahoma" w:hAnsi="Tahoma" w:cs="Tahoma"/>
+                <w:noProof/>
+              </w:rPr>
+              <w:instrText xml:space="preserve"> REF _Ref369873505 \h </w:instrText>
+            </w:r>
+            <w:r>
+              <w:rPr>
+                <w:rFonts w:ascii="Tahoma" w:hAnsi="Tahoma" w:cs="Tahoma"/>
+                <w:noProof/>
+              </w:rPr>
+            </w:r>
+            <w:r>
+              <w:rPr>
+                <w:rFonts w:ascii="Tahoma" w:hAnsi="Tahoma" w:cs="Tahoma"/>
+                <w:noProof/>
+              </w:rPr>
+              <w:fldChar w:fldCharType="separate"/>
+            </w:r>
+            <w:r>
+              <w:t xml:space="preserve">Figure </w:t>
+            </w:r>
+            <w:r>
+              <w:rPr>
+                <w:noProof/>
+              </w:rPr>
+              <w:t>1</w:t>
+            </w:r>
+            <w:r>
+              <w:rPr>
+                <w:rFonts w:ascii="Tahoma" w:hAnsi="Tahoma" w:cs="Tahoma"/>
+                <w:noProof/>
+              </w:rPr>
+              <w:fldChar w:fldCharType="end"/>
+            </w:r>
+            <w:r>
+              <w:rPr>
+                <w:rFonts w:ascii="Tahoma" w:hAnsi="Tahoma" w:cs="Tahoma"/>
+                <w:noProof/>
+              </w:rPr>
+              <w:t>)</w:t>
+            </w:r>
+            <w:r>
+              <w:rPr>
+                <w:rFonts w:ascii="Tahoma" w:hAnsi="Tahoma" w:cs="Tahoma"/>
+                <w:noProof/>
+              </w:rPr>
+              <w:t>.</w:t>
+            </w:r>
+            <w:r>
+              <w:rPr>
+                <w:rFonts w:ascii="Tahoma" w:hAnsi="Tahoma" w:cs="Tahoma"/>
+                <w:noProof/>
+              </w:rPr>
+              <w:t xml:space="preserve"> </w:t>
+            </w:r>
+            <w:r>
+              <w:rPr>
+                <w:rFonts w:ascii="Tahoma" w:hAnsi="Tahoma" w:cs="Tahoma"/>
+                <w:noProof/>
+              </w:rPr>
+              <w:t xml:space="preserve">We visited galleries, collected photographs, and interviewed museum personnel. We coded the photographs and transcripst, and generated cetegories to describe different aspects of an information display. </w:t>
+            </w:r>
+            <w:r>
+              <w:rPr>
+                <w:rFonts w:ascii="Tahoma" w:hAnsi="Tahoma" w:cs="Tahoma"/>
+                <w:noProof/>
+              </w:rPr>
+              <w:t>We further extended our analysis of information displays to online galleries</w:t>
+            </w:r>
+            <w:r>
+              <w:rPr>
+                <w:rFonts w:ascii="Tahoma" w:hAnsi="Tahoma" w:cs="Tahoma"/>
+                <w:noProof/>
+              </w:rPr>
+              <w:t>, where we extended and refined the previous categories</w:t>
+            </w:r>
+            <w:r>
+              <w:rPr>
+                <w:rFonts w:ascii="Tahoma" w:hAnsi="Tahoma" w:cs="Tahoma"/>
+                <w:noProof/>
+              </w:rPr>
+              <w:t xml:space="preserve">. </w:t>
+            </w:r>
+            <w:r>
+              <w:rPr>
+                <w:rFonts w:ascii="Tahoma" w:hAnsi="Tahoma" w:cs="Tahoma"/>
+                <w:noProof/>
+              </w:rPr>
+              <w:t xml:space="preserve"> </w:t>
+            </w:r>
+            <w:r>
+              <w:rPr>
+                <w:rFonts w:ascii="Tahoma" w:hAnsi="Tahoma" w:cs="Tahoma"/>
+                <w:noProof/>
+              </w:rPr>
+              <w:t xml:space="preserve">Seven </w:t>
+            </w:r>
+            <w:r>
+              <w:rPr>
+                <w:rFonts w:ascii="Tahoma" w:hAnsi="Tahoma" w:cs="Tahoma"/>
+                <w:noProof/>
+              </w:rPr>
+              <w:t xml:space="preserve">design </w:t>
+            </w:r>
+            <w:r>
+              <w:rPr>
+                <w:rFonts w:ascii="Tahoma" w:hAnsi="Tahoma" w:cs="Tahoma"/>
+                <w:noProof/>
+              </w:rPr>
+              <w:t>dimensions emerged from our analysis: content, supportive content, supportive activity, spatial layout, metadata, label type and display type.</w:t>
+            </w:r>
+            <w:r>
+              <w:rPr>
+                <w:rFonts w:ascii="Tahoma" w:hAnsi="Tahoma" w:cs="Tahoma"/>
+                <w:noProof/>
+              </w:rPr>
+              <w:t xml:space="preserve"> These dimensions suggest the content, placement and role the information label plays in the exhibition. For example, a </w:t>
+            </w:r>
+            <w:r>
+              <w:rPr>
+                <w:rFonts w:ascii="Tahoma" w:hAnsi="Tahoma" w:cs="Tahoma"/>
+                <w:i/>
+                <w:noProof/>
+              </w:rPr>
+              <w:t>poster</w:t>
+            </w:r>
+            <w:r>
+              <w:rPr>
+                <w:rFonts w:ascii="Tahoma" w:hAnsi="Tahoma" w:cs="Tahoma"/>
+                <w:noProof/>
+              </w:rPr>
+              <w:t xml:space="preserve"> might suggest longer engament where users are expected to read the details. On the other hand, a carefully-located  small legend could highlight a particular part of the exhibited object. The deisgn of a digital replacement to physical labels (as the one we envision with transparent displays) could be guided by the same dimensions.</w:t>
+            </w:r>
+          </w:p>
+          <w:p>
+            <w:pPr>
+              <w:rPr>
+                <w:rFonts w:ascii="Tahoma" w:hAnsi="Tahoma" w:cs="Tahoma"/>
+                <w:noProof/>
+              </w:rPr>
+            </w:pPr>
+          </w:p>
+          <w:tbl>
+            <w:tblPr>
+              <w:tblStyle w:val="TableGrid"/>
+              <w:tblW w:w="0" w:type="auto"/>
+              <w:tblBorders>
+                <w:insideH w:val="none" w:sz="0" w:space="0" w:color="auto"/>
+                <w:insideV w:val="none" w:sz="0" w:space="0" w:color="auto"/>
+              </w:tblBorders>
+              <w:tblLook w:val="04A0" w:firstRow="1" w:lastRow="0" w:firstColumn="1" w:lastColumn="0" w:noHBand="0" w:noVBand="1"/>
+              <w:tblCaption w:val="asdf"/>
+              <w:tblDescription w:val="asdf"/>
+            </w:tblPr>
+            <w:tblGrid>
+              <w:gridCol w:w="2847"/>
+              <w:gridCol w:w="2849"/>
+              <w:gridCol w:w="2852"/>
+            </w:tblGrid>
+            <w:tr>
+              <w:tc>
+                <w:tcPr>
+                  <w:tcW w:w="2855" w:type="dxa"/>
+                </w:tcPr>
+                <w:p>
+                  <w:pPr>
+                    <w:jc w:val="center"/>
+                    <w:rPr>
+                      <w:rFonts w:ascii="Tahoma" w:hAnsi="Tahoma" w:cs="Tahoma"/>
+                      <w:noProof/>
+                    </w:rPr>
+                  </w:pPr>
+                  <w:r>
+                    <w:rPr>
+                      <w:rFonts w:ascii="Tahoma" w:hAnsi="Tahoma" w:cs="Tahoma"/>
+                      <w:noProof/>
+                    </w:rPr>
+                    <w:br/>
+                  </w:r>
+                  <w:r>
+                    <w:rPr>
+                      <w:rFonts w:ascii="Tahoma" w:hAnsi="Tahoma" w:cs="Tahoma"/>
+                      <w:noProof/>
+                      <w:lang w:eastAsia="en-CA"/>
+                    </w:rPr>
+                    <w:drawing>
+                      <wp:inline distT="0" distB="0" distL="0" distR="0" wp14:anchorId="42DCB7E8" wp14:editId="28881A8C">
+                        <wp:extent cx="1581150" cy="1187803"/>
+                        <wp:effectExtent l="0" t="0" r="0" b="0"/>
+                        <wp:docPr id="1" name="Picture 1" descr="E:\Projects\STim\Docs\Pictures\Manitoba Museum\IMG_0944.JPG"/>
+                        <wp:cNvGraphicFramePr>
+                          <a:graphicFrameLocks xmlns:a="http://schemas.openxmlformats.org/drawingml/2006/main" noChangeAspect="1"/>
+                        </wp:cNvGraphicFramePr>
+                        <a:graphic xmlns:a="http://schemas.openxmlformats.org/drawingml/2006/main">
+                          <a:graphicData uri="http://schemas.openxmlformats.org/drawingml/2006/picture">
+                            <pic:pic xmlns:pic="http://schemas.openxmlformats.org/drawingml/2006/picture">
+                              <pic:nvPicPr>
+                                <pic:cNvPr id="0" name="Picture 1" descr="E:\Projects\STim\Docs\Pictures\Manitoba Museum\IMG_0944.JPG"/>
+                                <pic:cNvPicPr>
+                                  <a:picLocks noChangeAspect="1" noChangeArrowheads="1"/>
+                                </pic:cNvPicPr>
+                              </pic:nvPicPr>
+                              <pic:blipFill>
+                                <a:blip r:embed="rId9" cstate="print">
+                                  <a:extLst>
+                                    <a:ext uri="{28A0092B-C50C-407E-A947-70E740481C1C}">
+                                      <a14:useLocalDpi xmlns:a14="http://schemas.microsoft.com/office/drawing/2010/main" val="0"/>
+                                    </a:ext>
+                                  </a:extLst>
+                                </a:blip>
+                                <a:srcRect/>
+                                <a:stretch>
+                                  <a:fillRect/>
+                                </a:stretch>
+                              </pic:blipFill>
+                              <pic:spPr bwMode="auto">
+                                <a:xfrm>
+                                  <a:off x="0" y="0"/>
+                                  <a:ext cx="1581150" cy="1187803"/>
+                                </a:xfrm>
+                                <a:prstGeom prst="rect">
+                                  <a:avLst/>
+                                </a:prstGeom>
+                                <a:noFill/>
+                                <a:ln>
+                                  <a:noFill/>
+                                </a:ln>
+                              </pic:spPr>
+                            </pic:pic>
+                          </a:graphicData>
+                        </a:graphic>
+                      </wp:inline>
+                    </w:drawing>
+                  </w:r>
+                  <w:r>
+                    <w:rPr>
+                      <w:rFonts w:ascii="Tahoma" w:hAnsi="Tahoma" w:cs="Tahoma"/>
+                      <w:noProof/>
+                    </w:rPr>
+                    <w:br/>
+                    <w:t>(label)</w:t>
+                  </w:r>
+                </w:p>
+              </w:tc>
+              <w:tc>
+                <w:tcPr>
+                  <w:tcW w:w="2855" w:type="dxa"/>
+                </w:tcPr>
+                <w:p>
+                  <w:pPr>
+                    <w:jc w:val="center"/>
+                    <w:rPr>
+                      <w:rFonts w:ascii="Tahoma" w:hAnsi="Tahoma" w:cs="Tahoma"/>
+                      <w:noProof/>
+                    </w:rPr>
+                  </w:pPr>
+                  <w:r>
+                    <w:rPr>
+                      <w:rFonts w:ascii="Tahoma" w:hAnsi="Tahoma" w:cs="Tahoma"/>
+                      <w:noProof/>
+                    </w:rPr>
+                    <w:br/>
+                  </w:r>
+                  <w:r>
+                    <w:rPr>
+                      <w:rFonts w:ascii="Tahoma" w:hAnsi="Tahoma" w:cs="Tahoma"/>
+                      <w:noProof/>
+                      <w:lang w:eastAsia="en-CA"/>
+                    </w:rPr>
+                    <w:drawing>
+                      <wp:inline distT="0" distB="0" distL="0" distR="0" wp14:anchorId="086F297B" wp14:editId="2B970523">
+                        <wp:extent cx="1609725" cy="1209270"/>
+                        <wp:effectExtent l="0" t="0" r="0" b="0"/>
+                        <wp:docPr id="2" name="Picture 2" descr="E:\Projects\STim\Docs\Pictures\Manitoba Museum\IMG_0930.JPG"/>
+                        <wp:cNvGraphicFramePr>
+                          <a:graphicFrameLocks xmlns:a="http://schemas.openxmlformats.org/drawingml/2006/main" noChangeAspect="1"/>
+                        </wp:cNvGraphicFramePr>
+                        <a:graphic xmlns:a="http://schemas.openxmlformats.org/drawingml/2006/main">
+                          <a:graphicData uri="http://schemas.openxmlformats.org/drawingml/2006/picture">
+                            <pic:pic xmlns:pic="http://schemas.openxmlformats.org/drawingml/2006/picture">
+                              <pic:nvPicPr>
+                                <pic:cNvPr id="0" name="Picture 2" descr="E:\Projects\STim\Docs\Pictures\Manitoba Museum\IMG_0930.JPG"/>
+                                <pic:cNvPicPr>
+                                  <a:picLocks noChangeAspect="1" noChangeArrowheads="1"/>
+                                </pic:cNvPicPr>
+                              </pic:nvPicPr>
+                              <pic:blipFill>
+                                <a:blip r:embed="rId10" cstate="print">
+                                  <a:extLst>
+                                    <a:ext uri="{28A0092B-C50C-407E-A947-70E740481C1C}">
+                                      <a14:useLocalDpi xmlns:a14="http://schemas.microsoft.com/office/drawing/2010/main" val="0"/>
+                                    </a:ext>
+                                  </a:extLst>
+                                </a:blip>
+                                <a:srcRect/>
+                                <a:stretch>
+                                  <a:fillRect/>
+                                </a:stretch>
+                              </pic:blipFill>
+                              <pic:spPr bwMode="auto">
+                                <a:xfrm>
+                                  <a:off x="0" y="0"/>
+                                  <a:ext cx="1609725" cy="1209270"/>
+                                </a:xfrm>
+                                <a:prstGeom prst="rect">
+                                  <a:avLst/>
+                                </a:prstGeom>
+                                <a:noFill/>
+                                <a:ln>
+                                  <a:noFill/>
+                                </a:ln>
+                              </pic:spPr>
+                            </pic:pic>
+                          </a:graphicData>
+                        </a:graphic>
+                      </wp:inline>
+                    </w:drawing>
+                  </w:r>
+                </w:p>
+                <w:p>
+                  <w:pPr>
+                    <w:jc w:val="center"/>
+                    <w:rPr>
+                      <w:rFonts w:ascii="Tahoma" w:hAnsi="Tahoma" w:cs="Tahoma"/>
+                      <w:noProof/>
+                    </w:rPr>
+                  </w:pPr>
+                  <w:r>
+                    <w:rPr>
+                      <w:rFonts w:ascii="Tahoma" w:hAnsi="Tahoma" w:cs="Tahoma"/>
+                      <w:noProof/>
+                    </w:rPr>
+                    <w:t>(posters)</w:t>
+                  </w:r>
+                </w:p>
+              </w:tc>
+              <w:tc>
+                <w:tcPr>
+                  <w:tcW w:w="2855" w:type="dxa"/>
+                </w:tcPr>
+                <w:p>
+                  <w:pPr>
+                    <w:keepNext/>
+                    <w:rPr>
+                      <w:rFonts w:ascii="Tahoma" w:hAnsi="Tahoma" w:cs="Tahoma"/>
+                      <w:noProof/>
+                    </w:rPr>
+                  </w:pPr>
+                  <w:r>
+                    <w:rPr>
+                      <w:rFonts w:ascii="Tahoma" w:hAnsi="Tahoma" w:cs="Tahoma"/>
+                      <w:noProof/>
+                    </w:rPr>
+                    <w:br/>
+                  </w:r>
+                  <w:r>
+                    <w:rPr>
+                      <w:rFonts w:ascii="Tahoma" w:hAnsi="Tahoma" w:cs="Tahoma"/>
+                      <w:noProof/>
+                      <w:lang w:eastAsia="en-CA"/>
+                    </w:rPr>
+                    <w:drawing>
+                      <wp:inline distT="0" distB="0" distL="0" distR="0" wp14:anchorId="5BACE50F" wp14:editId="12DC4605">
+                        <wp:extent cx="1638300" cy="2186190"/>
+                        <wp:effectExtent l="0" t="0" r="0" b="5080"/>
+                        <wp:docPr id="3" name="Picture 3" descr="E:\Projects\STim\Docs\Pictures\Manitoba Museum\IMG_0943.JPG"/>
+                        <wp:cNvGraphicFramePr>
+                          <a:graphicFrameLocks xmlns:a="http://schemas.openxmlformats.org/drawingml/2006/main" noChangeAspect="1"/>
+                        </wp:cNvGraphicFramePr>
+                        <a:graphic xmlns:a="http://schemas.openxmlformats.org/drawingml/2006/main">
+                          <a:graphicData uri="http://schemas.openxmlformats.org/drawingml/2006/picture">
+                            <pic:pic xmlns:pic="http://schemas.openxmlformats.org/drawingml/2006/picture">
+                              <pic:nvPicPr>
+                                <pic:cNvPr id="0" name="Picture 3" descr="E:\Projects\STim\Docs\Pictures\Manitoba Museum\IMG_0943.JPG"/>
+                                <pic:cNvPicPr>
+                                  <a:picLocks noChangeAspect="1" noChangeArrowheads="1"/>
+                                </pic:cNvPicPr>
+                              </pic:nvPicPr>
+                              <pic:blipFill>
+                                <a:blip r:embed="rId11" cstate="print">
+                                  <a:extLst>
+                                    <a:ext uri="{28A0092B-C50C-407E-A947-70E740481C1C}">
+                                      <a14:useLocalDpi xmlns:a14="http://schemas.microsoft.com/office/drawing/2010/main" val="0"/>
+                                    </a:ext>
+                                  </a:extLst>
+                                </a:blip>
+                                <a:srcRect/>
+                                <a:stretch>
+                                  <a:fillRect/>
+                                </a:stretch>
+                              </pic:blipFill>
+                              <pic:spPr bwMode="auto">
+                                <a:xfrm>
+                                  <a:off x="0" y="0"/>
+                                  <a:ext cx="1638300" cy="2186190"/>
+                                </a:xfrm>
+                                <a:prstGeom prst="rect">
+                                  <a:avLst/>
+                                </a:prstGeom>
+                                <a:noFill/>
+                                <a:ln>
+                                  <a:noFill/>
+                                </a:ln>
+                              </pic:spPr>
+                            </pic:pic>
+                          </a:graphicData>
+                        </a:graphic>
+                      </wp:inline>
+                    </w:drawing>
+                  </w:r>
+                </w:p>
+                <w:p>
+                  <w:pPr>
+                    <w:keepNext/>
+                    <w:jc w:val="center"/>
+                    <w:rPr>
+                      <w:rFonts w:ascii="Tahoma" w:hAnsi="Tahoma" w:cs="Tahoma"/>
+                      <w:noProof/>
+                    </w:rPr>
+                  </w:pPr>
+                  <w:r>
+                    <w:rPr>
+                      <w:rFonts w:ascii="Tahoma" w:hAnsi="Tahoma" w:cs="Tahoma"/>
+                      <w:noProof/>
+                    </w:rPr>
+                    <w:t>(digital poster)</w:t>
+                  </w:r>
+                </w:p>
+                <w:p>
+                  <w:pPr>
+                    <w:keepNext/>
+                    <w:jc w:val="center"/>
+                    <w:rPr>
+                      <w:rFonts w:ascii="Tahoma" w:hAnsi="Tahoma" w:cs="Tahoma"/>
+                      <w:noProof/>
+                    </w:rPr>
+                  </w:pPr>
+                </w:p>
+              </w:tc>
+            </w:tr>
+          </w:tbl>
+          <w:p>
+            <w:pPr>
+              <w:pStyle w:val="Caption"/>
+              <w:jc w:val="center"/>
+              <w:rPr>
+                <w:rFonts w:ascii="Tahoma" w:hAnsi="Tahoma" w:cs="Tahoma"/>
+                <w:noProof/>
+              </w:rPr>
+            </w:pPr>
+            <w:bookmarkStart w:id="0" w:name="_Ref369873505"/>
+            <w:r>
+              <w:t xml:space="preserve">Figure </w:t>
+            </w:r>
+            <w:fldSimple w:instr=" SEQ Figure \* ARABIC ">
+              <w:r>
+                <w:rPr>
+                  <w:noProof/>
+                </w:rPr>
+                <w:t>1</w:t>
+              </w:r>
+            </w:fldSimple>
+            <w:bookmarkEnd w:id="0"/>
+            <w:r>
+              <w:t xml:space="preserve">: </w:t>
+            </w:r>
+            <w:r>
+              <w:t>Exemplary</w:t>
+            </w:r>
+            <w:r>
+              <w:t xml:space="preserve"> information displays for exhibited artefacts.</w:t>
+            </w:r>
+          </w:p>
+          <w:p>
+            <w:pPr>
+              <w:rPr>
+                <w:rFonts w:ascii="Tahoma" w:hAnsi="Tahoma" w:cs="Tahoma"/>
+                <w:noProof/>
+              </w:rPr>
+            </w:pPr>
+            <w:r>
+              <w:rPr>
+                <w:rFonts w:ascii="Tahoma" w:hAnsi="Tahoma" w:cs="Tahoma"/>
+                <w:noProof/>
+              </w:rPr>
+              <w:lastRenderedPageBreak/>
+              <w:t xml:space="preserve">In the second part, we looked at the existing studies of user interactions in </w:t>
+            </w:r>
+            <w:r>
+              <w:rPr>
+                <w:rFonts w:ascii="Tahoma" w:hAnsi="Tahoma" w:cs="Tahoma"/>
+                <w:noProof/>
+              </w:rPr>
+              <w:t xml:space="preserve">musem and </w:t>
+            </w:r>
+            <w:r>
+              <w:rPr>
+                <w:rFonts w:ascii="Tahoma" w:hAnsi="Tahoma" w:cs="Tahoma"/>
+                <w:noProof/>
+              </w:rPr>
+              <w:t>gallery setting</w:t>
+            </w:r>
+            <w:r>
+              <w:rPr>
+                <w:rFonts w:ascii="Tahoma" w:hAnsi="Tahoma" w:cs="Tahoma"/>
+                <w:noProof/>
+              </w:rPr>
+              <w:t>s</w:t>
+            </w:r>
+            <w:r>
+              <w:rPr>
+                <w:rFonts w:ascii="Tahoma" w:hAnsi="Tahoma" w:cs="Tahoma"/>
+                <w:noProof/>
+              </w:rPr>
+              <w:t xml:space="preserve"> and with/around public displays. Our goal was to shed light on the </w:t>
+            </w:r>
+            <w:r>
+              <w:rPr>
+                <w:rFonts w:ascii="Tahoma" w:hAnsi="Tahoma" w:cs="Tahoma"/>
+                <w:noProof/>
+              </w:rPr>
+              <w:t xml:space="preserve">social aspects </w:t>
+            </w:r>
+            <w:r>
+              <w:rPr>
+                <w:rFonts w:ascii="Tahoma" w:hAnsi="Tahoma" w:cs="Tahoma"/>
+                <w:noProof/>
+              </w:rPr>
+              <w:t xml:space="preserve">of technology interaction in such spaces and current state of the art. Based on an extensive review and classification of scientific publications we summarized </w:t>
+            </w:r>
+            <w:r>
+              <w:rPr>
+                <w:rFonts w:ascii="Tahoma" w:hAnsi="Tahoma" w:cs="Tahoma"/>
+                <w:noProof/>
+              </w:rPr>
+              <w:t xml:space="preserve">existing research into </w:t>
+            </w:r>
+            <w:r>
+              <w:rPr>
+                <w:rFonts w:ascii="Tahoma" w:hAnsi="Tahoma" w:cs="Tahoma"/>
+                <w:noProof/>
+              </w:rPr>
+              <w:t>conceptual maps as show</w:t>
+            </w:r>
+            <w:r>
+              <w:rPr>
+                <w:rFonts w:ascii="Tahoma" w:hAnsi="Tahoma" w:cs="Tahoma"/>
+                <w:noProof/>
+              </w:rPr>
+              <w:t xml:space="preserve"> in</w:t>
+            </w:r>
+            <w:r>
+              <w:rPr>
+                <w:rFonts w:ascii="Tahoma" w:hAnsi="Tahoma" w:cs="Tahoma"/>
+                <w:noProof/>
+              </w:rPr>
+              <w:t xml:space="preserve"> </w:t>
+            </w:r>
+            <w:r>
+              <w:rPr>
+                <w:rFonts w:ascii="Tahoma" w:hAnsi="Tahoma" w:cs="Tahoma"/>
+                <w:noProof/>
+              </w:rPr>
+              <w:fldChar w:fldCharType="begin"/>
+            </w:r>
+            <w:r>
+              <w:rPr>
+                <w:rFonts w:ascii="Tahoma" w:hAnsi="Tahoma" w:cs="Tahoma"/>
+                <w:noProof/>
+              </w:rPr>
+              <w:instrText xml:space="preserve"> REF _Ref369884165 \h </w:instrText>
+            </w:r>
+            <w:r>
+              <w:rPr>
+                <w:rFonts w:ascii="Tahoma" w:hAnsi="Tahoma" w:cs="Tahoma"/>
+                <w:noProof/>
+              </w:rPr>
+            </w:r>
+            <w:r>
+              <w:rPr>
+                <w:rFonts w:ascii="Tahoma" w:hAnsi="Tahoma" w:cs="Tahoma"/>
+                <w:noProof/>
+              </w:rPr>
+              <w:fldChar w:fldCharType="separate"/>
+            </w:r>
+            <w:r>
+              <w:t xml:space="preserve">Figure </w:t>
+            </w:r>
+            <w:r>
+              <w:rPr>
+                <w:noProof/>
+              </w:rPr>
+              <w:t>2</w:t>
+            </w:r>
+            <w:r>
+              <w:rPr>
+                <w:rFonts w:ascii="Tahoma" w:hAnsi="Tahoma" w:cs="Tahoma"/>
+                <w:noProof/>
+              </w:rPr>
+              <w:fldChar w:fldCharType="end"/>
+            </w:r>
+            <w:r>
+              <w:rPr>
+                <w:rFonts w:ascii="Tahoma" w:hAnsi="Tahoma" w:cs="Tahoma"/>
+                <w:noProof/>
+              </w:rPr>
+              <w:t xml:space="preserve"> and </w:t>
+            </w:r>
+            <w:r>
+              <w:rPr>
+                <w:rFonts w:ascii="Tahoma" w:hAnsi="Tahoma" w:cs="Tahoma"/>
+                <w:noProof/>
+              </w:rPr>
+              <w:fldChar w:fldCharType="begin"/>
+            </w:r>
+            <w:r>
+              <w:rPr>
+                <w:rFonts w:ascii="Tahoma" w:hAnsi="Tahoma" w:cs="Tahoma"/>
+                <w:noProof/>
+              </w:rPr>
+              <w:instrText xml:space="preserve"> REF _Ref369884167 \h </w:instrText>
+            </w:r>
+            <w:r>
+              <w:rPr>
+                <w:rFonts w:ascii="Tahoma" w:hAnsi="Tahoma" w:cs="Tahoma"/>
+                <w:noProof/>
+              </w:rPr>
+            </w:r>
+            <w:r>
+              <w:rPr>
+                <w:rFonts w:ascii="Tahoma" w:hAnsi="Tahoma" w:cs="Tahoma"/>
+                <w:noProof/>
+              </w:rPr>
+              <w:fldChar w:fldCharType="separate"/>
+            </w:r>
+            <w:r>
+              <w:t xml:space="preserve">Figure </w:t>
+            </w:r>
+            <w:r>
+              <w:rPr>
+                <w:noProof/>
+              </w:rPr>
+              <w:t>3</w:t>
+            </w:r>
+            <w:r>
+              <w:rPr>
+                <w:rFonts w:ascii="Tahoma" w:hAnsi="Tahoma" w:cs="Tahoma"/>
+                <w:noProof/>
+              </w:rPr>
+              <w:fldChar w:fldCharType="end"/>
+            </w:r>
+            <w:r>
+              <w:rPr>
+                <w:rFonts w:ascii="Tahoma" w:hAnsi="Tahoma" w:cs="Tahoma"/>
+                <w:noProof/>
+              </w:rPr>
+              <w:t>.</w:t>
+            </w:r>
+            <w:r>
+              <w:rPr>
+                <w:rFonts w:ascii="Tahoma" w:hAnsi="Tahoma" w:cs="Tahoma"/>
+                <w:noProof/>
+              </w:rPr>
+              <w:t xml:space="preserve"> The analysis of existing research  highlights the </w:t>
+            </w:r>
+            <w:r>
+              <w:rPr>
+                <w:rFonts w:ascii="Tahoma" w:hAnsi="Tahoma" w:cs="Tahoma"/>
+                <w:noProof/>
+              </w:rPr>
+              <w:t xml:space="preserve">goals and </w:t>
+            </w:r>
+            <w:r>
+              <w:rPr>
+                <w:rFonts w:ascii="Tahoma" w:hAnsi="Tahoma" w:cs="Tahoma"/>
+                <w:noProof/>
+              </w:rPr>
+              <w:t xml:space="preserve">challenges </w:t>
+            </w:r>
+            <w:r>
+              <w:rPr>
+                <w:rFonts w:ascii="Tahoma" w:hAnsi="Tahoma" w:cs="Tahoma"/>
+                <w:noProof/>
+              </w:rPr>
+              <w:t xml:space="preserve">to be addressed when digitally enhancing an exhibit. For example, </w:t>
+            </w:r>
+          </w:p>
+          <w:p>
+            <w:pPr>
+              <w:rPr>
+                <w:rFonts w:ascii="Tahoma" w:hAnsi="Tahoma" w:cs="Tahoma"/>
+                <w:noProof/>
+              </w:rPr>
+            </w:pPr>
+          </w:p>
+          <w:p>
+            <w:pPr>
+              <w:keepNext/>
+            </w:pPr>
+            <w:r>
+              <w:rPr>
+                <w:rFonts w:ascii="Tahoma" w:hAnsi="Tahoma" w:cs="Tahoma"/>
+                <w:noProof/>
+                <w:lang w:eastAsia="en-CA"/>
+              </w:rPr>
+              <mc:AlternateContent>
+                <mc:Choice Requires="wps">
+                  <w:drawing>
+                    <wp:inline distT="0" distB="0" distL="0" distR="0" wp14:anchorId="0D4AEE2C" wp14:editId="0E9FCCC7">
+                      <wp:extent cx="5257800" cy="2257425"/>
+                      <wp:effectExtent l="0" t="0" r="19050" b="28575"/>
+                      <wp:docPr id="307" name="Text Box 2"/>
+                      <wp:cNvGraphicFramePr>
+                        <a:graphicFrameLocks xmlns:a="http://schemas.openxmlformats.org/drawingml/2006/main"/>
+                      </wp:cNvGraphicFramePr>
+                      <a:graphic xmlns:a="http://schemas.openxmlformats.org/drawingml/2006/main">
+                        <a:graphicData uri="http://schemas.microsoft.com/office/word/2010/wordprocessingShape">
+                          <wps:wsp>
+                            <wps:cNvSpPr txBox="1">
+                              <a:spLocks noChangeArrowheads="1"/>
+                            </wps:cNvSpPr>
+                            <wps:spPr bwMode="auto">
+                              <a:xfrm>
+                                <a:off x="0" y="0"/>
+                                <a:ext cx="5257800" cy="2257425"/>
+                              </a:xfrm>
+                              <a:prstGeom prst="rect">
+                                <a:avLst/>
+                              </a:prstGeom>
+                              <a:solidFill>
+                                <a:srgbClr val="FFFFFF"/>
+                              </a:solidFill>
+                              <a:ln w="9525">
+                                <a:solidFill>
+                                  <a:srgbClr val="000000"/>
+                                </a:solidFill>
+                                <a:miter lim="800000"/>
+                                <a:headEnd/>
+                                <a:tailEnd/>
+                              </a:ln>
+                            </wps:spPr>
+                            <wps:txbx>
+                              <w:txbxContent>
+                                <w:p>
+                                  <w:r>
+                                    <w:rPr>
+                                      <w:noProof/>
+                                      <w:lang w:eastAsia="en-CA"/>
+                                    </w:rPr>
+                                    <w:drawing>
+                                      <wp:inline distT="0" distB="0" distL="0" distR="0" wp14:anchorId="04F802B0" wp14:editId="398BBEA7">
+                                        <wp:extent cx="5057775" cy="2114550"/>
+                                        <wp:effectExtent l="0" t="0" r="9525" b="0"/>
+                                        <wp:docPr id="6" name="Picture 6"/>
+                                        <wp:cNvGraphicFramePr>
+                                          <a:graphicFrameLocks xmlns:a="http://schemas.openxmlformats.org/drawingml/2006/main" noChangeAspect="1"/>
+                                        </wp:cNvGraphicFramePr>
+                                        <a:graphic xmlns:a="http://schemas.openxmlformats.org/drawingml/2006/main">
+                                          <a:graphicData uri="http://schemas.openxmlformats.org/drawingml/2006/picture">
+                                            <pic:pic xmlns:pic="http://schemas.openxmlformats.org/drawingml/2006/picture">
+                                              <pic:nvPicPr>
+                                                <pic:cNvPr id="0" name="Picture 6"/>
+                                                <pic:cNvPicPr>
+                                                  <a:picLocks noChangeAspect="1" noChangeArrowheads="1"/>
+                                                </pic:cNvPicPr>
+                                              </pic:nvPicPr>
+                                              <pic:blipFill>
+                                                <a:blip r:embed="rId12">
+                                                  <a:extLst>
+                                                    <a:ext uri="{28A0092B-C50C-407E-A947-70E740481C1C}">
+                                                      <a14:useLocalDpi xmlns:a14="http://schemas.microsoft.com/office/drawing/2010/main" val="0"/>
+                                                    </a:ext>
+                                                  </a:extLst>
+                                                </a:blip>
+                                                <a:srcRect/>
+                                                <a:stretch>
+                                                  <a:fillRect/>
+                                                </a:stretch>
+                                              </pic:blipFill>
+                                              <pic:spPr bwMode="auto">
+                                                <a:xfrm>
+                                                  <a:off x="0" y="0"/>
+                                                  <a:ext cx="5057775" cy="2114550"/>
+                                                </a:xfrm>
+                                                <a:prstGeom prst="rect">
+                                                  <a:avLst/>
+                                                </a:prstGeom>
+                                                <a:noFill/>
+                                                <a:ln>
+                                                  <a:noFill/>
+                                                </a:ln>
+                                              </pic:spPr>
+                                            </pic:pic>
+                                          </a:graphicData>
+                                        </a:graphic>
+                                      </wp:inline>
+                                    </w:drawing>
+                                  </w:r>
+                                </w:p>
+                                <w:p/>
+                              </w:txbxContent>
+                            </wps:txbx>
+                            <wps:bodyPr rot="0" vert="horz" wrap="square" lIns="91440" tIns="45720" rIns="91440" bIns="45720" anchor="t" anchorCtr="0">
+                              <a:noAutofit/>
+                            </wps:bodyPr>
+                          </wps:wsp>
+                        </a:graphicData>
+                      </a:graphic>
+                    </wp:inline>
+                  </w:drawing>
+                </mc:Choice>
+                <mc:Fallback>
+                  <w:pict>
+                    <v:shapetype id="_x0000_t202" coordsize="21600,21600" o:spt="202" path="m,l,21600r21600,l21600,xe">
+                      <v:stroke joinstyle="miter"/>
+                      <v:path gradientshapeok="t" o:connecttype="rect"/>
+                    </v:shapetype>
+                    <v:shape id="Text Box 2" o:spid="_x0000_s1026" type="#_x0000_t202" style="width:414pt;height:177.75pt;visibility:visible;mso-wrap-style:square;mso-left-percent:-10001;mso-top-percent:-10001;mso-position-horizontal:absolute;mso-position-horizontal-relative:char;mso-position-vertical:absolute;mso-position-vertical-relative:line;mso-left-percent:-10001;mso-top-percent:-10001;v-text-anchor:top" o:gfxdata="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">
+                      <v:textbox>
+                        <w:txbxContent>
+                          <w:p>
+                            <w:r>
+                              <w:rPr>
+                                <w:noProof/>
+                                <w:lang w:eastAsia="en-CA"/>
+                              </w:rPr>
+                              <w:drawing>
+                                <wp:inline distT="0" distB="0" distL="0" distR="0" wp14:anchorId="04F802B0" wp14:editId="398BBEA7">
+                                  <wp:extent cx="5057775" cy="2114550"/>
+                                  <wp:effectExtent l="0" t="0" r="9525" b="0"/>
+                                  <wp:docPr id="6" name="Picture 6"/>
+                                  <wp:cNvGraphicFramePr>
+                                    <a:graphicFrameLocks xmlns:a="http://schemas.openxmlformats.org/drawingml/2006/main" noChangeAspect="1"/>
+                                  </wp:cNvGraphicFramePr>
+                                  <a:graphic xmlns:a="http://schemas.openxmlformats.org/drawingml/2006/main">
+                                    <a:graphicData uri="http://schemas.openxmlformats.org/drawingml/2006/picture">
+                                      <pic:pic xmlns:pic="http://schemas.openxmlformats.org/drawingml/2006/picture">
+                                        <pic:nvPicPr>
+                                          <pic:cNvPr id="0" name="Picture 6"/>
+                                          <pic:cNvPicPr>
+                                            <a:picLocks noChangeAspect="1" noChangeArrowheads="1"/>
+                                          </pic:cNvPicPr>
+                                        </pic:nvPicPr>
+                                        <pic:blipFill>
+                                          <a:blip r:embed="rId12">
+                                            <a:extLst>
+                                              <a:ext uri="{28A0092B-C50C-407E-A947-70E740481C1C}">
+                                                <a14:useLocalDpi xmlns:a14="http://schemas.microsoft.com/office/drawing/2010/main" val="0"/>
+                                              </a:ext>
+                                            </a:extLst>
+                                          </a:blip>
+                                          <a:srcRect/>
+                                          <a:stretch>
+                                            <a:fillRect/>
+                                          </a:stretch>
+                                        </pic:blipFill>
+                                        <pic:spPr bwMode="auto">
+                                          <a:xfrm>
+                                            <a:off x="0" y="0"/>
+                                            <a:ext cx="5057775" cy="2114550"/>
+                                          </a:xfrm>
+                                          <a:prstGeom prst="rect">
+                                            <a:avLst/>
+                                          </a:prstGeom>
+                                          <a:noFill/>
+                                          <a:ln>
+                                            <a:noFill/>
+                                          </a:ln>
+                                        </pic:spPr>
+                                      </pic:pic>
+                                    </a:graphicData>
+                                  </a:graphic>
+                                </wp:inline>
+                              </w:drawing>
+                            </w:r>
+                          </w:p>
+                          <w:p/>
+                        </w:txbxContent>
+                      </v:textbox>
+                      <w10:anchorlock/>
+                    </v:shape>
+                  </w:pict>
+                </mc:Fallback>
+              </mc:AlternateContent>
+            </w:r>
+          </w:p>
+          <w:p>
+            <w:pPr>
+              <w:pStyle w:val="Caption"/>
+            </w:pPr>
+            <w:bookmarkStart w:id="1" w:name="_Ref369884165"/>
+            <w:r>
+              <w:t xml:space="preserve">Figure </w:t>
+            </w:r>
+            <w:fldSimple w:instr=" SEQ Figure \* ARABIC ">
+              <w:r>
+                <w:rPr>
+                  <w:noProof/>
+                </w:rPr>
+                <w:t>2</w:t>
+              </w:r>
+            </w:fldSimple>
+            <w:bookmarkEnd w:id="1"/>
+            <w:r>
+              <w:t>: Fragment of a conceptual map on technologies for and user interactions in museum environments.</w:t>
+            </w:r>
+          </w:p>
+          <w:p>
+            <w:pPr>
+              <w:keepNext/>
+            </w:pPr>
+            <w:r>
+              <w:rPr>
+                <w:noProof/>
+                <w:lang w:eastAsia="en-CA"/>
+              </w:rPr>
+              <mc:AlternateContent>
+                <mc:Choice Requires="wps">
+                  <w:drawing>
+                    <wp:inline distT="0" distB="0" distL="0" distR="0" wp14:anchorId="237FAA03" wp14:editId="73AA0602">
+                      <wp:extent cx="5257800" cy="1403985"/>
+                      <wp:effectExtent l="0" t="0" r="19050" b="14605"/>
+                      <wp:docPr id="7" name="Text Box 2"/>
+                      <wp:cNvGraphicFramePr>
+                        <a:graphicFrameLocks xmlns:a="http://schemas.openxmlformats.org/drawingml/2006/main"/>
+                      </wp:cNvGraphicFramePr>
+                      <a:graphic xmlns:a="http://schemas.openxmlformats.org/drawingml/2006/main">
+                        <a:graphicData uri="http://schemas.microsoft.com/office/word/2010/wordprocessingShape">
+                          <wps:wsp>
+                            <wps:cNvSpPr txBox="1">
+                              <a:spLocks noChangeArrowheads="1"/>
+                            </wps:cNvSpPr>
+                            <wps:spPr bwMode="auto">
+                              <a:xfrm>
+                                <a:off x="0" y="0"/>
+                                <a:ext cx="5257800" cy="1403985"/>
+                              </a:xfrm>
+                              <a:prstGeom prst="rect">
+                                <a:avLst/>
+                              </a:prstGeom>
+                              <a:solidFill>
+                                <a:srgbClr val="FFFFFF"/>
+                              </a:solidFill>
+                              <a:ln w="9525">
+                                <a:solidFill>
+                                  <a:srgbClr val="000000"/>
+                                </a:solidFill>
+                                <a:miter lim="800000"/>
+                                <a:headEnd/>
+                                <a:tailEnd/>
+                              </a:ln>
+                            </wps:spPr>
+                            <wps:txbx>
+                              <w:txbxContent>
+                                <w:p>
+                                  <w:r>
+                                    <w:rPr>
+                                      <w:noProof/>
+                                      <w:lang w:eastAsia="en-CA"/>
+                                    </w:rPr>
+                                    <w:drawing>
+                                      <wp:inline distT="0" distB="0" distL="0" distR="0" wp14:anchorId="6B0756B9" wp14:editId="1396EC8C">
+                                        <wp:extent cx="5067300" cy="3133725"/>
+                                        <wp:effectExtent l="0" t="0" r="0" b="9525"/>
+                                        <wp:docPr id="8" name="Picture 8"/>
+                                        <wp:cNvGraphicFramePr>
+                                          <a:graphicFrameLocks xmlns:a="http://schemas.openxmlformats.org/drawingml/2006/main" noChangeAspect="1"/>
+                                        </wp:cNvGraphicFramePr>
+                                        <a:graphic xmlns:a="http://schemas.openxmlformats.org/drawingml/2006/main">
+                                          <a:graphicData uri="http://schemas.openxmlformats.org/drawingml/2006/picture">
+                                            <pic:pic xmlns:pic="http://schemas.openxmlformats.org/drawingml/2006/picture">
+                                              <pic:nvPicPr>
+                                                <pic:cNvPr id="0" name="Picture 7"/>
+                                                <pic:cNvPicPr>
+                                                  <a:picLocks noChangeAspect="1" noChangeArrowheads="1"/>
+                                                </pic:cNvPicPr>
+                                              </pic:nvPicPr>
+                                              <pic:blipFill>
+                                                <a:blip r:embed="rId13">
+                                                  <a:extLst>
+                                                    <a:ext uri="{28A0092B-C50C-407E-A947-70E740481C1C}">
+                                                      <a14:useLocalDpi xmlns:a14="http://schemas.microsoft.com/office/drawing/2010/main" val="0"/>
+                                                    </a:ext>
+                                                  </a:extLst>
+                                                </a:blip>
+                                                <a:srcRect/>
+                                                <a:stretch>
+                                                  <a:fillRect/>
+                                                </a:stretch>
+                                              </pic:blipFill>
+                                              <pic:spPr bwMode="auto">
+                                                <a:xfrm>
+                                                  <a:off x="0" y="0"/>
+                                                  <a:ext cx="5067300" cy="3133725"/>
+                                                </a:xfrm>
+                                                <a:prstGeom prst="rect">
+                                                  <a:avLst/>
+                                                </a:prstGeom>
+                                                <a:noFill/>
+                                                <a:ln>
+                                                  <a:noFill/>
+                                                </a:ln>
+                                              </pic:spPr>
+                                            </pic:pic>
+                                          </a:graphicData>
+                                        </a:graphic>
+                                      </wp:inline>
+                                    </w:drawing>
+                                  </w:r>
+                                </w:p>
+                              </w:txbxContent>
+                            </wps:txbx>
+                            <wps:bodyPr rot="0" vert="horz" wrap="none" lIns="91440" tIns="45720" rIns="91440" bIns="45720" anchor="t" anchorCtr="0">
+                              <a:spAutoFit/>
+                            </wps:bodyPr>
+                          </wps:wsp>
+                        </a:graphicData>
+                      </a:graphic>
+                    </wp:inline>
+                  </w:drawing>
+                </mc:Choice>
+                <mc:Fallback>
+                  <w:pict>
+                    <v:shape id="_x0000_s1027" type="#_x0000_t202" style="width:414pt;height:110.55pt;visibility:visible;mso-wrap-style:none;mso-left-percent:-10001;mso-top-percent:-10001;mso-position-horizontal:absolute;mso-position-horizontal-relative:char;mso-position-vertical:absolute;mso-position-vertical-relative:line;mso-left-percent:-10001;mso-top-percent:-10001;v-text-anchor:top" o:gfxdata="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">
+                      <v:textbox style="mso-fit-shape-to-text:t">
+                        <w:txbxContent>
+                          <w:p>
+                            <w:r>
+                              <w:rPr>
+                                <w:noProof/>
+                                <w:lang w:eastAsia="en-CA"/>
+                              </w:rPr>
+                              <w:drawing>
+                                <wp:inline distT="0" distB="0" distL="0" distR="0" wp14:anchorId="6B0756B9" wp14:editId="1396EC8C">
+                                  <wp:extent cx="5067300" cy="3133725"/>
+                                  <wp:effectExtent l="0" t="0" r="0" b="9525"/>
+                                  <wp:docPr id="8" name="Picture 8"/>
+                                  <wp:cNvGraphicFramePr>
+                                    <a:graphicFrameLocks xmlns:a="http://schemas.openxmlformats.org/drawingml/2006/main" noChangeAspect="1"/>
+                                  </wp:cNvGraphicFramePr>
+                                  <a:graphic xmlns:a="http://schemas.openxmlformats.org/drawingml/2006/main">
+                                    <a:graphicData uri="http://schemas.openxmlformats.org/drawingml/2006/picture">
+                                      <pic:pic xmlns:pic="http://schemas.openxmlformats.org/drawingml/2006/picture">
+                                        <pic:nvPicPr>
+                                          <pic:cNvPr id="0" name="Picture 7"/>
+                                          <pic:cNvPicPr>
+                                            <a:picLocks noChangeAspect="1" noChangeArrowheads="1"/>
+                                          </pic:cNvPicPr>
+                                        </pic:nvPicPr>
+                                        <pic:blipFill>
+                                          <a:blip r:embed="rId13">
+                                            <a:extLst>
+                                              <a:ext uri="{28A0092B-C50C-407E-A947-70E740481C1C}">
+                                                <a14:useLocalDpi xmlns:a14="http://schemas.microsoft.com/office/drawing/2010/main" val="0"/>
+                                              </a:ext>
+                                            </a:extLst>
+                                          </a:blip>
+                                          <a:srcRect/>
+                                          <a:stretch>
+                                            <a:fillRect/>
+                                          </a:stretch>
+                                        </pic:blipFill>
+                                        <pic:spPr bwMode="auto">
+                                          <a:xfrm>
+                                            <a:off x="0" y="0"/>
+                                            <a:ext cx="5067300" cy="3133725"/>
+                                          </a:xfrm>
+                                          <a:prstGeom prst="rect">
+                                            <a:avLst/>
+                                          </a:prstGeom>
+                                          <a:noFill/>
+                                          <a:ln>
+                                            <a:noFill/>
+                                          </a:ln>
+                                        </pic:spPr>
+                                      </pic:pic>
+                                    </a:graphicData>
+                                  </a:graphic>
+                                </wp:inline>
+                              </w:drawing>
+                            </w:r>
+                          </w:p>
+                        </w:txbxContent>
+                      </v:textbox>
+                      <w10:anchorlock/>
+                    </v:shape>
+                  </w:pict>
+                </mc:Fallback>
+              </mc:AlternateContent>
+            </w:r>
+          </w:p>
+          <w:p>
+            <w:pPr>
+              <w:pStyle w:val="Caption"/>
+            </w:pPr>
+            <w:bookmarkStart w:id="2" w:name="_Ref369884167"/>
+            <w:r>
+              <w:t xml:space="preserve">Figure </w:t>
+            </w:r>
+            <w:fldSimple w:instr=" SEQ Figure \* ARABIC ">
+              <w:r>
+                <w:rPr>
+                  <w:noProof/>
+                </w:rPr>
+                <w:t>3</w:t>
+              </w:r>
+            </w:fldSimple>
+            <w:bookmarkEnd w:id="2"/>
+            <w:r>
+              <w:t xml:space="preserve">: Fragment of a conceptual map on user interactions with public </w:t>
+            </w:r>
+            <w:r>
+              <w:rPr>
+                <w:noProof/>
+              </w:rPr>
+              <w:t>displays.</w:t>
+            </w:r>
           </w:p>
           <w:p>
             <w:pPr>
@@ -1397,6 +2663,8 @@
               </w:rPr>
               <w:t>Honey-pot effect</w:t>
             </w:r>
+            <w:bookmarkStart w:id="3" w:name="_GoBack"/>
+            <w:bookmarkEnd w:id="3"/>
           </w:p>
           <w:p>
             <w:pPr>
@@ -1974,7 +3242,6 @@
           <w:b/>
           <w:noProof/>
         </w:rPr>
-        <w:lastRenderedPageBreak/>
         <w:t>2.</w:t>
       </w:r>
       <w:r>
@@ -2359,6 +3626,7 @@
                 <w:rFonts w:ascii="Tahoma" w:hAnsi="Tahoma" w:cs="Tahoma"/>
                 <w:noProof/>
               </w:rPr>
+              <w:lastRenderedPageBreak/>
               <w:t>Implementation strategy for real-time color correction in transparent displays.</w:t>
             </w:r>
           </w:p>
@@ -2948,7 +4216,6 @@
           <w:b/>
           <w:noProof/>
         </w:rPr>
-        <w:lastRenderedPageBreak/>
         <w:t>3.</w:t>
       </w:r>
       <w:r>
@@ -3116,6 +4383,7 @@
                 <w:b/>
                 <w:noProof/>
               </w:rPr>
+              <w:lastRenderedPageBreak/>
               <w:t>Specify type of trainee (e.g. M.Sc., Ph.D. etc)</w:t>
             </w:r>
           </w:p>
@@ -5000,7 +6268,6 @@
                 <w:b/>
                 <w:noProof/>
               </w:rPr>
-              <w:lastRenderedPageBreak/>
               <w:t>[</w:t>
             </w:r>
             <w:r>
@@ -5105,7 +6372,7 @@
               </w:rPr>
               <w:t xml:space="preserve"> In Proceedings of the 19th ACM Symposium on Virtual Reality Software and Technology (VRST '13). ACM, New York, NY, USA, 231-240. DOI=10.1145/2503713.2503716 </w:t>
             </w:r>
-            <w:hyperlink r:id="rId8" w:history="1">
+            <w:hyperlink r:id="rId14" w:history="1">
               <w:r>
                 <w:rPr>
                   <w:rStyle w:val="Hyperlink"/>
@@ -5238,7 +6505,15 @@
                 <w:rFonts w:ascii="Tahoma" w:hAnsi="Tahoma" w:cs="Tahoma"/>
                 <w:noProof/>
               </w:rPr>
-              <w:t>SIGCHI Conference on Human Factors in Computing Systems</w:t>
+              <w:t xml:space="preserve">SIGCHI </w:t>
+            </w:r>
+            <w:r>
+              <w:rPr>
+                <w:rFonts w:ascii="Tahoma" w:hAnsi="Tahoma" w:cs="Tahoma"/>
+                <w:noProof/>
+              </w:rPr>
+              <w:lastRenderedPageBreak/>
+              <w:t>Conference on Human Factors in Computing Systems</w:t>
             </w:r>
             <w:r>
               <w:rPr>
@@ -6761,7 +8036,6 @@
           <w:b/>
           <w:noProof/>
         </w:rPr>
-        <w:lastRenderedPageBreak/>
         <w:t>Patents Issued:</w:t>
       </w:r>
     </w:p>
@@ -7869,7 +9143,6 @@
           <w:b/>
           <w:noProof/>
         </w:rPr>
-        <w:lastRenderedPageBreak/>
         <w:t xml:space="preserve">Collaboration with Supporting </w:t>
       </w:r>
       <w:r>
@@ -8222,6 +9495,7 @@
           <w:rFonts w:ascii="Tahoma" w:hAnsi="Tahoma" w:cs="Tahoma"/>
           <w:noProof/>
         </w:rPr>
+        <w:lastRenderedPageBreak/>
         <w:t>6.2</w:t>
       </w:r>
       <w:r>
@@ -9594,6 +10868,7 @@
                 <w:b/>
                 <w:noProof/>
               </w:rPr>
+              <w:lastRenderedPageBreak/>
               <w:t xml:space="preserve">$ </w:t>
             </w:r>
           </w:p>
@@ -9615,6 +10890,7 @@
           <w:rFonts w:ascii="Tahoma" w:hAnsi="Tahoma" w:cs="Tahoma"/>
           <w:noProof/>
         </w:rPr>
+        <w:lastRenderedPageBreak/>
         <w:t>Amount remaining in grant account as of June 30</w:t>
       </w:r>
       <w:r>
@@ -12363,9 +13639,9 @@
           <w:noProof/>
         </w:rPr>
         <w:sectPr>
-          <w:headerReference w:type="even" r:id="rId9"/>
-          <w:headerReference w:type="default" r:id="rId10"/>
-          <w:headerReference w:type="first" r:id="rId11"/>
+          <w:headerReference w:type="even" r:id="rId15"/>
+          <w:headerReference w:type="default" r:id="rId16"/>
+          <w:headerReference w:type="first" r:id="rId17"/>
           <w:pgSz w:w="12240" w:h="15840" w:code="1"/>
           <w:pgMar w:top="1440" w:right="1622" w:bottom="1440" w:left="1440" w:header="720" w:footer="720" w:gutter="0"/>
           <w:paperSrc w:first="281" w:other="281"/>
@@ -12383,9 +13659,9 @@
       </w:pPr>
     </w:p>
     <w:sectPr>
-      <w:headerReference w:type="even" r:id="rId12"/>
-      <w:headerReference w:type="default" r:id="rId13"/>
-      <w:headerReference w:type="first" r:id="rId14"/>
+      <w:headerReference w:type="even" r:id="rId18"/>
+      <w:headerReference w:type="default" r:id="rId19"/>
+      <w:headerReference w:type="first" r:id="rId20"/>
       <w:type w:val="continuous"/>
       <w:pgSz w:w="12240" w:h="15840" w:code="1"/>
       <w:pgMar w:top="1440" w:right="1622" w:bottom="1440" w:left="1440" w:header="720" w:footer="720" w:gutter="0"/>
@@ -12529,7 +13805,7 @@
         <w:b/>
         <w:noProof/>
       </w:rPr>
-      <w:t>2</w:t>
+      <w:t>3</w:t>
     </w:r>
     <w:r>
       <w:rPr>
@@ -14084,6 +15360,24 @@
       <w:color w:val="808080"/>
     </w:rPr>
   </w:style>
+  <w:style w:type="paragraph" w:styleId="Caption">
+    <w:name w:val="caption"/>
+    <w:basedOn w:val="Normal"/>
+    <w:next w:val="Normal"/>
+    <w:unhideWhenUsed/>
+    <w:qFormat/>
+    <w:rsid w:val="00BF73B2"/>
+    <w:pPr>
+      <w:spacing w:after="200"/>
+    </w:pPr>
+    <w:rPr>
+      <w:b/>
+      <w:bCs/>
+      <w:color w:val="4F81BD" w:themeColor="accent1"/>
+      <w:sz w:val="18"/>
+      <w:szCs w:val="18"/>
+    </w:rPr>
+  </w:style>
 </w:styles>
 </file>
 
@@ -14388,6 +15682,24 @@
       <w:color w:val="808080"/>
     </w:rPr>
   </w:style>
+  <w:style w:type="paragraph" w:styleId="Caption">
+    <w:name w:val="caption"/>
+    <w:basedOn w:val="Normal"/>
+    <w:next w:val="Normal"/>
+    <w:unhideWhenUsed/>
+    <w:qFormat/>
+    <w:rsid w:val="00BF73B2"/>
+    <w:pPr>
+      <w:spacing w:after="200"/>
+    </w:pPr>
+    <w:rPr>
+      <w:b/>
+      <w:bCs/>
+      <w:color w:val="4F81BD" w:themeColor="accent1"/>
+      <w:sz w:val="18"/>
+      <w:szCs w:val="18"/>
+    </w:rPr>
+  </w:style>
 </w:styles>
 </file>
 
@@ -14674,4 +15986,16 @@
   <a:objectDefaults/>
   <a:extraClrSchemeLst/>
 </a:theme>
+</file>
+
+<file path=customXml/item1.xml><?xml version="1.0" encoding="utf-8"?>
+<b:Sources xmlns:b="http://schemas.openxmlformats.org/officeDocument/2006/bibliography" xmlns="http://schemas.openxmlformats.org/officeDocument/2006/bibliography" SelectedStyle="\APA.XSL" StyleName="APA"/>
+</file>
+
+<file path=customXml/itemProps1.xml><?xml version="1.0" encoding="utf-8"?>
+<ds:datastoreItem xmlns:ds="http://schemas.openxmlformats.org/officeDocument/2006/customXml" ds:itemID="{F65E3A23-FDEE-4010-B21A-B527CC346B29}">
+  <ds:schemaRefs>
+    <ds:schemaRef ds:uri="http://schemas.openxmlformats.org/officeDocument/2006/bibliography"/>
+  </ds:schemaRefs>
+</ds:datastoreItem>
 </file>
</xml_diff>

<commit_message>
More on the report
</commit_message>
<xml_diff>
--- a/Docs/Reports/Sept 2013/Progress Report.docx
+++ b/Docs/Reports/Sept 2013/Progress Report.docx
@@ -1563,35 +1563,7 @@
                 <w:rFonts w:ascii="Tahoma" w:hAnsi="Tahoma" w:cs="Tahoma"/>
                 <w:noProof/>
               </w:rPr>
-              <w:t xml:space="preserve">We visited galleries, collected photographs, and interviewed museum personnel. We coded the photographs and transcripst, and generated cetegories to describe different aspects of an information display. </w:t>
-            </w:r>
-            <w:r>
-              <w:rPr>
-                <w:rFonts w:ascii="Tahoma" w:hAnsi="Tahoma" w:cs="Tahoma"/>
-                <w:noProof/>
-              </w:rPr>
-              <w:t>We further extended our analysis of information displays to online galleries</w:t>
-            </w:r>
-            <w:r>
-              <w:rPr>
-                <w:rFonts w:ascii="Tahoma" w:hAnsi="Tahoma" w:cs="Tahoma"/>
-                <w:noProof/>
-              </w:rPr>
-              <w:t>, where we extended and refined the previous categories</w:t>
-            </w:r>
-            <w:r>
-              <w:rPr>
-                <w:rFonts w:ascii="Tahoma" w:hAnsi="Tahoma" w:cs="Tahoma"/>
-                <w:noProof/>
-              </w:rPr>
-              <w:t xml:space="preserve">. </w:t>
-            </w:r>
-            <w:r>
-              <w:rPr>
-                <w:rFonts w:ascii="Tahoma" w:hAnsi="Tahoma" w:cs="Tahoma"/>
-                <w:noProof/>
-              </w:rPr>
-              <w:t xml:space="preserve"> </w:t>
+              <w:t xml:space="preserve">We visited galleries, collected photographs, and interviewed museum personnel. We coded the photographs and transcripst, and generated cetegories to describe different aspects of an information display. We further extended our analysis of information displays to online galleries, where we extended and refined the previous categories.  </w:t>
             </w:r>
             <w:r>
               <w:rPr>
@@ -1957,14 +1929,27 @@
             <w:r>
               <w:t xml:space="preserve">Figure </w:t>
             </w:r>
-            <w:fldSimple w:instr=" SEQ Figure \* ARABIC ">
-              <w:r>
-                <w:rPr>
-                  <w:noProof/>
-                </w:rPr>
-                <w:t>1</w:t>
-              </w:r>
-            </w:fldSimple>
+            <w:r>
+              <w:fldChar w:fldCharType="begin"/>
+            </w:r>
+            <w:r>
+              <w:instrText xml:space="preserve"> SEQ Figure \* ARABIC </w:instrText>
+            </w:r>
+            <w:r>
+              <w:fldChar w:fldCharType="separate"/>
+            </w:r>
+            <w:r>
+              <w:rPr>
+                <w:noProof/>
+              </w:rPr>
+              <w:t>1</w:t>
+            </w:r>
+            <w:r>
+              <w:rPr>
+                <w:noProof/>
+              </w:rPr>
+              <w:fldChar w:fldCharType="end"/>
+            </w:r>
             <w:bookmarkEnd w:id="0"/>
             <w:r>
               <w:t xml:space="preserve">: </w:t>
@@ -2188,6 +2173,22 @@
                 <w:noProof/>
               </w:rPr>
               <w:t xml:space="preserve">to be addressed when digitally enhancing an exhibit. For example, </w:t>
+            </w:r>
+            <w:r>
+              <w:rPr>
+                <w:rFonts w:ascii="Tahoma" w:hAnsi="Tahoma" w:cs="Tahoma"/>
+                <w:noProof/>
+              </w:rPr>
+              <w:t>“user tasks” in relation to a museum visit are understood in three phases: before, during an</w:t>
+            </w:r>
+            <w:bookmarkStart w:id="1" w:name="_GoBack"/>
+            <w:bookmarkEnd w:id="1"/>
+            <w:r>
+              <w:rPr>
+                <w:rFonts w:ascii="Tahoma" w:hAnsi="Tahoma" w:cs="Tahoma"/>
+                <w:noProof/>
+              </w:rPr>
+              <w:t>d after the visit. Moreover, there are clear differences in designing technologies for individual visitors or groups. The behaviour of individual visitors can be modelled in terms of user models which can be predined or created real-time. On the other hand, groups of visitors can better benefit from technologies that foster communcation and collaboration.</w:t>
             </w:r>
           </w:p>
           <w:p>
@@ -2347,7 +2348,7 @@
                                           </pic:cNvPicPr>
                                         </pic:nvPicPr>
                                         <pic:blipFill>
-                                          <a:blip r:embed="rId12">
+                                          <a:blip r:embed="rId13">
                                             <a:extLst>
                                               <a:ext uri="{28A0092B-C50C-407E-A947-70E740481C1C}">
                                                 <a14:useLocalDpi xmlns:a14="http://schemas.microsoft.com/office/drawing/2010/main" val="0"/>
@@ -2393,23 +2394,37 @@
             <w:pPr>
               <w:pStyle w:val="Caption"/>
             </w:pPr>
-            <w:bookmarkStart w:id="1" w:name="_Ref369884165"/>
+            <w:bookmarkStart w:id="2" w:name="_Ref369884165"/>
             <w:r>
               <w:t xml:space="preserve">Figure </w:t>
             </w:r>
-            <w:fldSimple w:instr=" SEQ Figure \* ARABIC ">
-              <w:r>
-                <w:rPr>
-                  <w:noProof/>
-                </w:rPr>
-                <w:t>2</w:t>
-              </w:r>
-            </w:fldSimple>
-            <w:bookmarkEnd w:id="1"/>
+            <w:r>
+              <w:fldChar w:fldCharType="begin"/>
+            </w:r>
+            <w:r>
+              <w:instrText xml:space="preserve"> SEQ Figure \* ARABIC </w:instrText>
+            </w:r>
+            <w:r>
+              <w:fldChar w:fldCharType="separate"/>
+            </w:r>
+            <w:r>
+              <w:rPr>
+                <w:noProof/>
+              </w:rPr>
+              <w:t>2</w:t>
+            </w:r>
+            <w:r>
+              <w:rPr>
+                <w:noProof/>
+              </w:rPr>
+              <w:fldChar w:fldCharType="end"/>
+            </w:r>
+            <w:bookmarkEnd w:id="2"/>
             <w:r>
               <w:t>: Fragment of a conceptual map on technologies for and user interactions in museum environments.</w:t>
             </w:r>
           </w:p>
+          <w:p/>
           <w:p>
             <w:pPr>
               <w:keepNext/>
@@ -2481,7 +2496,7 @@
                                                 </pic:cNvPicPr>
                                               </pic:nvPicPr>
                                               <pic:blipFill>
-                                                <a:blip r:embed="rId13">
+                                                <a:blip r:embed="rId14">
                                                   <a:extLst>
                                                     <a:ext uri="{28A0092B-C50C-407E-A947-70E740481C1C}">
                                                       <a14:useLocalDpi xmlns:a14="http://schemas.microsoft.com/office/drawing/2010/main" val="0"/>
@@ -2553,7 +2568,7 @@
                                           </pic:cNvPicPr>
                                         </pic:nvPicPr>
                                         <pic:blipFill>
-                                          <a:blip r:embed="rId13">
+                                          <a:blip r:embed="rId15">
                                             <a:extLst>
                                               <a:ext uri="{28A0092B-C50C-407E-A947-70E740481C1C}">
                                                 <a14:useLocalDpi xmlns:a14="http://schemas.microsoft.com/office/drawing/2010/main" val="0"/>
@@ -2598,19 +2613,32 @@
             <w:pPr>
               <w:pStyle w:val="Caption"/>
             </w:pPr>
-            <w:bookmarkStart w:id="2" w:name="_Ref369884167"/>
+            <w:bookmarkStart w:id="3" w:name="_Ref369884167"/>
             <w:r>
               <w:t xml:space="preserve">Figure </w:t>
             </w:r>
-            <w:fldSimple w:instr=" SEQ Figure \* ARABIC ">
-              <w:r>
-                <w:rPr>
-                  <w:noProof/>
-                </w:rPr>
-                <w:t>3</w:t>
-              </w:r>
-            </w:fldSimple>
-            <w:bookmarkEnd w:id="2"/>
+            <w:r>
+              <w:fldChar w:fldCharType="begin"/>
+            </w:r>
+            <w:r>
+              <w:instrText xml:space="preserve"> SEQ Figure \* ARABIC </w:instrText>
+            </w:r>
+            <w:r>
+              <w:fldChar w:fldCharType="separate"/>
+            </w:r>
+            <w:r>
+              <w:rPr>
+                <w:noProof/>
+              </w:rPr>
+              <w:t>3</w:t>
+            </w:r>
+            <w:r>
+              <w:rPr>
+                <w:noProof/>
+              </w:rPr>
+              <w:fldChar w:fldCharType="end"/>
+            </w:r>
+            <w:bookmarkEnd w:id="3"/>
             <w:r>
               <w:t xml:space="preserve">: Fragment of a conceptual map on user interactions with public </w:t>
             </w:r>
@@ -2638,6 +2666,7 @@
                 <w:rFonts w:ascii="Tahoma" w:hAnsi="Tahoma" w:cs="Tahoma"/>
                 <w:noProof/>
               </w:rPr>
+              <w:lastRenderedPageBreak/>
               <w:t>Classification of interactions</w:t>
             </w:r>
           </w:p>
@@ -2663,8 +2692,6 @@
               </w:rPr>
               <w:t>Honey-pot effect</w:t>
             </w:r>
-            <w:bookmarkStart w:id="3" w:name="_GoBack"/>
-            <w:bookmarkEnd w:id="3"/>
           </w:p>
           <w:p>
             <w:pPr>
@@ -3485,6 +3512,7 @@
                 <w:rFonts w:ascii="Tahoma" w:hAnsi="Tahoma" w:cs="Tahoma"/>
                 <w:noProof/>
               </w:rPr>
+              <w:lastRenderedPageBreak/>
               <w:t>Coordinating the day-to-day work of master, visiting, and bach</w:t>
             </w:r>
             <w:r>
@@ -3626,7 +3654,6 @@
                 <w:rFonts w:ascii="Tahoma" w:hAnsi="Tahoma" w:cs="Tahoma"/>
                 <w:noProof/>
               </w:rPr>
-              <w:lastRenderedPageBreak/>
               <w:t>Implementation strategy for real-time color correction in transparent displays.</w:t>
             </w:r>
           </w:p>
@@ -6372,7 +6399,7 @@
               </w:rPr>
               <w:t xml:space="preserve"> In Proceedings of the 19th ACM Symposium on Virtual Reality Software and Technology (VRST '13). ACM, New York, NY, USA, 231-240. DOI=10.1145/2503713.2503716 </w:t>
             </w:r>
-            <w:hyperlink r:id="rId14" w:history="1">
+            <w:hyperlink r:id="rId16" w:history="1">
               <w:r>
                 <w:rPr>
                   <w:rStyle w:val="Hyperlink"/>
@@ -13639,9 +13666,9 @@
           <w:noProof/>
         </w:rPr>
         <w:sectPr>
-          <w:headerReference w:type="even" r:id="rId15"/>
-          <w:headerReference w:type="default" r:id="rId16"/>
-          <w:headerReference w:type="first" r:id="rId17"/>
+          <w:headerReference w:type="even" r:id="rId17"/>
+          <w:headerReference w:type="default" r:id="rId18"/>
+          <w:headerReference w:type="first" r:id="rId19"/>
           <w:pgSz w:w="12240" w:h="15840" w:code="1"/>
           <w:pgMar w:top="1440" w:right="1622" w:bottom="1440" w:left="1440" w:header="720" w:footer="720" w:gutter="0"/>
           <w:paperSrc w:first="281" w:other="281"/>
@@ -13659,9 +13686,9 @@
       </w:pPr>
     </w:p>
     <w:sectPr>
-      <w:headerReference w:type="even" r:id="rId18"/>
-      <w:headerReference w:type="default" r:id="rId19"/>
-      <w:headerReference w:type="first" r:id="rId20"/>
+      <w:headerReference w:type="even" r:id="rId20"/>
+      <w:headerReference w:type="default" r:id="rId21"/>
+      <w:headerReference w:type="first" r:id="rId22"/>
       <w:type w:val="continuous"/>
       <w:pgSz w:w="12240" w:h="15840" w:code="1"/>
       <w:pgMar w:top="1440" w:right="1622" w:bottom="1440" w:left="1440" w:header="720" w:footer="720" w:gutter="0"/>
@@ -13805,7 +13832,7 @@
         <w:b/>
         <w:noProof/>
       </w:rPr>
-      <w:t>3</w:t>
+      <w:t>2</w:t>
     </w:r>
     <w:r>
       <w:rPr>
@@ -15993,7 +16020,7 @@
 </file>
 
 <file path=customXml/itemProps1.xml><?xml version="1.0" encoding="utf-8"?>
-<ds:datastoreItem xmlns:ds="http://schemas.openxmlformats.org/officeDocument/2006/customXml" ds:itemID="{F65E3A23-FDEE-4010-B21A-B527CC346B29}">
+<ds:datastoreItem xmlns:ds="http://schemas.openxmlformats.org/officeDocument/2006/customXml" ds:itemID="{675D2D05-5F14-4C05-8664-0DFD75D39B44}">
   <ds:schemaRefs>
     <ds:schemaRef ds:uri="http://schemas.openxmlformats.org/officeDocument/2006/bibliography"/>
   </ds:schemaRefs>

</xml_diff>